<commit_message>
Assignment 7 & 8
</commit_message>
<xml_diff>
--- a/Computer Network/doc/Assignment 7.docx
+++ b/Computer Network/doc/Assignment 7.docx
@@ -241,47 +241,7 @@
           <w:szCs w:val="22"/>
           <w:lang w:val="en-US"/>
         </w:rPr>
-        <w:t>Take</w:t>
-      </w:r>
-      <w:r>
-        <w:rPr>
-          <w:rFonts w:ascii="Bahnschrift SemiBold" w:hAnsi="Bahnschrift SemiBold"/>
-          <w:szCs w:val="22"/>
-          <w:lang w:val="en-US"/>
-        </w:rPr>
-        <w:t xml:space="preserve"> 3 </w:t>
-      </w:r>
-      <w:r>
-        <w:rPr>
-          <w:rFonts w:ascii="Bahnschrift SemiBold" w:hAnsi="Bahnschrift SemiBold"/>
-          <w:szCs w:val="22"/>
-          <w:lang w:val="en-US"/>
-        </w:rPr>
-        <w:t>Switch,</w:t>
-      </w:r>
-      <w:r>
-        <w:rPr>
-          <w:rFonts w:ascii="Bahnschrift SemiBold" w:hAnsi="Bahnschrift SemiBold"/>
-          <w:szCs w:val="22"/>
-          <w:lang w:val="en-US"/>
-        </w:rPr>
-        <w:t xml:space="preserve"> 18</w:t>
-      </w:r>
-      <w:r>
-        <w:rPr>
-          <w:rFonts w:ascii="Bahnschrift SemiBold" w:hAnsi="Bahnschrift SemiBold"/>
-          <w:szCs w:val="22"/>
-          <w:lang w:val="en-US"/>
-        </w:rPr>
-        <w:t xml:space="preserve"> PC</w:t>
-      </w:r>
-      <w:r>
-        <w:rPr>
-          <w:rFonts w:ascii="Bahnschrift SemiBold" w:hAnsi="Bahnschrift SemiBold"/>
-          <w:szCs w:val="22"/>
-          <w:lang w:val="en-US"/>
-        </w:rPr>
-        <w:t>’s</w:t>
+        <w:t>Take some PC’s and Switches.</w:t>
       </w:r>
     </w:p>
     <w:p>
@@ -299,10 +259,11 @@
     <w:p>
       <w:pPr>
         <w:pStyle w:val="ListParagraph"/>
-        <w:ind w:left="2160" w:right="543" w:hanging="720"/>
-        <w:rPr>
-          <w:rFonts w:ascii="Bahnschrift SemiBold" w:hAnsi="Bahnschrift SemiBold"/>
-          <w:szCs w:val="22"/>
+        <w:ind w:left="2160" w:right="401" w:hanging="720"/>
+        <w:rPr>
+          <w:rFonts w:ascii="Bahnschrift SemiBold" w:hAnsi="Bahnschrift SemiBold"/>
+          <w:sz w:val="8"/>
+          <w:szCs w:val="8"/>
           <w:lang w:val="en-US"/>
         </w:rPr>
       </w:pPr>
@@ -337,63 +298,15 @@
           <w:szCs w:val="22"/>
           <w:lang w:val="en-US"/>
         </w:rPr>
-        <w:t>Connect</w:t>
-      </w:r>
-      <w:r>
-        <w:rPr>
-          <w:rFonts w:ascii="Bahnschrift SemiBold" w:hAnsi="Bahnschrift SemiBold"/>
-          <w:szCs w:val="22"/>
-          <w:lang w:val="en-US"/>
-        </w:rPr>
-        <w:t xml:space="preserve"> each</w:t>
-      </w:r>
-      <w:r>
-        <w:rPr>
-          <w:rFonts w:ascii="Bahnschrift SemiBold" w:hAnsi="Bahnschrift SemiBold"/>
-          <w:szCs w:val="22"/>
-          <w:lang w:val="en-US"/>
-        </w:rPr>
-        <w:t xml:space="preserve"> Switch with</w:t>
-      </w:r>
-      <w:r>
-        <w:rPr>
-          <w:rFonts w:ascii="Bahnschrift SemiBold" w:hAnsi="Bahnschrift SemiBold"/>
-          <w:szCs w:val="22"/>
-          <w:lang w:val="en-US"/>
-        </w:rPr>
-        <w:t xml:space="preserve"> 6</w:t>
-      </w:r>
-      <w:r>
-        <w:rPr>
-          <w:rFonts w:ascii="Bahnschrift SemiBold" w:hAnsi="Bahnschrift SemiBold"/>
-          <w:szCs w:val="22"/>
-          <w:lang w:val="en-US"/>
-        </w:rPr>
-        <w:t xml:space="preserve"> PC</w:t>
-      </w:r>
-      <w:r>
-        <w:rPr>
-          <w:rFonts w:ascii="Bahnschrift SemiBold" w:hAnsi="Bahnschrift SemiBold"/>
-          <w:szCs w:val="22"/>
-          <w:lang w:val="en-US"/>
-        </w:rPr>
-        <w:t>’s</w:t>
-      </w:r>
-      <w:r>
-        <w:rPr>
-          <w:rFonts w:ascii="Bahnschrift SemiBold" w:hAnsi="Bahnschrift SemiBold"/>
-          <w:szCs w:val="22"/>
-          <w:lang w:val="en-US"/>
-        </w:rPr>
-        <w:t xml:space="preserve"> and </w:t>
-      </w:r>
-      <w:r>
-        <w:rPr>
-          <w:rFonts w:ascii="Bahnschrift SemiBold" w:hAnsi="Bahnschrift SemiBold"/>
-          <w:szCs w:val="22"/>
-          <w:lang w:val="en-US"/>
-        </w:rPr>
-        <w:t xml:space="preserve">connect Switches with each other </w:t>
+        <w:t>Make a Star, Bus and Ring Topology by connecting the PC’s and Switches</w:t>
+      </w:r>
+      <w:r>
+        <w:rPr>
+          <w:rFonts w:ascii="Bahnschrift SemiBold" w:hAnsi="Bahnschrift SemiBold"/>
+          <w:szCs w:val="22"/>
+          <w:lang w:val="en-US"/>
+        </w:rPr>
+        <w:t>.</w:t>
       </w:r>
     </w:p>
     <w:p>
@@ -407,58 +320,6 @@
           <w:lang w:val="en-US"/>
         </w:rPr>
       </w:pPr>
-      <w:r>
-        <w:rPr>
-          <w:rFonts w:ascii="Bahnschrift SemiBold" w:hAnsi="Bahnschrift SemiBold"/>
-          <w:szCs w:val="22"/>
-          <w:lang w:val="en-US"/>
-        </w:rPr>
-        <w:t xml:space="preserve">with </w:t>
-      </w:r>
-      <w:r>
-        <w:rPr>
-          <w:rFonts w:ascii="Bahnschrift SemiBold" w:hAnsi="Bahnschrift SemiBold"/>
-          <w:szCs w:val="22"/>
-          <w:lang w:val="en-US"/>
-        </w:rPr>
-        <w:t>Copper Stright-Through w</w:t>
-      </w:r>
-      <w:r>
-        <w:rPr>
-          <w:rFonts w:ascii="Bahnschrift SemiBold" w:hAnsi="Bahnschrift SemiBold"/>
-          <w:szCs w:val="22"/>
-          <w:lang w:val="en-US"/>
-        </w:rPr>
-        <w:t>ire</w:t>
-      </w:r>
-      <w:r>
-        <w:rPr>
-          <w:rFonts w:ascii="Bahnschrift SemiBold" w:hAnsi="Bahnschrift SemiBold"/>
-          <w:szCs w:val="22"/>
-          <w:lang w:val="en-US"/>
-        </w:rPr>
-        <w:t xml:space="preserve"> and Copper cross-over wire</w:t>
-      </w:r>
-      <w:r>
-        <w:rPr>
-          <w:rFonts w:ascii="Bahnschrift SemiBold" w:hAnsi="Bahnschrift SemiBold"/>
-          <w:szCs w:val="22"/>
-          <w:lang w:val="en-US"/>
-        </w:rPr>
-        <w:t>.</w:t>
-      </w:r>
-    </w:p>
-    <w:p>
-      <w:pPr>
-        <w:pStyle w:val="ListParagraph"/>
-        <w:ind w:left="2160" w:right="827" w:firstLine="720"/>
-        <w:rPr>
-          <w:rFonts w:ascii="Bahnschrift SemiBold" w:hAnsi="Bahnschrift SemiBold"/>
-          <w:sz w:val="8"/>
-          <w:szCs w:val="8"/>
-          <w:lang w:val="en-US"/>
-        </w:rPr>
-      </w:pPr>
     </w:p>
     <w:p>
       <w:pPr>
@@ -511,12 +372,42 @@
         </w:rPr>
         <w:t>Assign IP Addresses to the PC’s and each of them belongs to class C</w:t>
       </w:r>
-    </w:p>
-    <w:p>
-      <w:pPr>
-        <w:ind w:right="260"/>
-        <w:rPr>
-          <w:noProof/>
+      <w:r>
+        <w:rPr>
+          <w:rFonts w:ascii="Bahnschrift SemiBold" w:hAnsi="Bahnschrift SemiBold"/>
+          <w:szCs w:val="22"/>
+          <w:lang w:val="en-US"/>
+        </w:rPr>
+        <w:t xml:space="preserve"> </w:t>
+      </w:r>
+    </w:p>
+    <w:p>
+      <w:pPr>
+        <w:pStyle w:val="ListParagraph"/>
+        <w:ind w:left="2160" w:right="401" w:firstLine="720"/>
+        <w:rPr>
+          <w:rFonts w:ascii="Bahnschrift SemiBold" w:hAnsi="Bahnschrift SemiBold"/>
+          <w:szCs w:val="22"/>
+          <w:lang w:val="en-US"/>
+        </w:rPr>
+      </w:pPr>
+      <w:r>
+        <w:rPr>
+          <w:rFonts w:ascii="Bahnschrift SemiBold" w:hAnsi="Bahnschrift SemiBold"/>
+          <w:szCs w:val="22"/>
+          <w:lang w:val="en-US"/>
+        </w:rPr>
+        <w:t>or we can use DHCP configuration to assign the IP Addresses to the PCs.</w:t>
+      </w:r>
+    </w:p>
+    <w:p>
+      <w:pPr>
+        <w:spacing w:line="240" w:lineRule="auto"/>
+        <w:ind w:right="401"/>
+        <w:rPr>
+          <w:rFonts w:ascii="Bahnschrift SemiBold" w:hAnsi="Bahnschrift SemiBold"/>
+          <w:szCs w:val="22"/>
+          <w:lang w:val="en-US"/>
         </w:rPr>
       </w:pPr>
       <w:r>
@@ -552,34 +443,150 @@
           <w:lang w:val="en-US"/>
         </w:rPr>
         <w:tab/>
-      </w:r>
-      <w:r>
-        <w:rPr>
-          <w:rFonts w:ascii="Bahnschrift SemiBold" w:hAnsi="Bahnschrift SemiBold"/>
-          <w:szCs w:val="22"/>
-          <w:lang w:val="en-US"/>
-        </w:rPr>
-        <w:t xml:space="preserve">Configure one Switch and export the configuration file to </w:t>
-      </w:r>
-      <w:r>
-        <w:rPr>
-          <w:rFonts w:ascii="Bahnschrift SemiBold" w:hAnsi="Bahnschrift SemiBold"/>
-          <w:szCs w:val="22"/>
-          <w:lang w:val="en-US"/>
-        </w:rPr>
-        <w:t>another</w:t>
-      </w:r>
-      <w:r>
-        <w:rPr>
-          <w:rFonts w:ascii="Bahnschrift SemiBold" w:hAnsi="Bahnschrift SemiBold"/>
-          <w:szCs w:val="22"/>
-          <w:lang w:val="en-US"/>
-        </w:rPr>
-        <w:t xml:space="preserve"> Switch</w:t>
-      </w:r>
-    </w:p>
-    <w:p>
-      <w:pPr>
+        <w:t>Here I use DHCP configuration by typing thi</w:t>
+      </w:r>
+      <w:r>
+        <w:rPr>
+          <w:rFonts w:ascii="Bahnschrift SemiBold" w:hAnsi="Bahnschrift SemiBold"/>
+          <w:szCs w:val="22"/>
+          <w:lang w:val="en-US"/>
+        </w:rPr>
+        <w:t>s</w:t>
+      </w:r>
+      <w:r>
+        <w:rPr>
+          <w:rFonts w:ascii="Bahnschrift SemiBold" w:hAnsi="Bahnschrift SemiBold"/>
+          <w:szCs w:val="22"/>
+          <w:lang w:val="en-US"/>
+        </w:rPr>
+        <w:t xml:space="preserve"> commands for a particular </w:t>
+      </w:r>
+    </w:p>
+    <w:p>
+      <w:pPr>
+        <w:spacing w:line="240" w:lineRule="auto"/>
+        <w:ind w:left="2160" w:right="401" w:firstLine="720"/>
+        <w:rPr>
+          <w:rFonts w:ascii="Bahnschrift SemiBold" w:hAnsi="Bahnschrift SemiBold"/>
+          <w:szCs w:val="22"/>
+          <w:lang w:val="en-US"/>
+        </w:rPr>
+      </w:pPr>
+      <w:r>
+        <w:rPr>
+          <w:rFonts w:ascii="Bahnschrift SemiBold" w:hAnsi="Bahnschrift SemiBold"/>
+          <w:szCs w:val="22"/>
+          <w:lang w:val="en-US"/>
+        </w:rPr>
+        <w:t>port where topologies end point is connected</w:t>
+      </w:r>
+      <w:r>
+        <w:rPr>
+          <w:rFonts w:ascii="Bahnschrift SemiBold" w:hAnsi="Bahnschrift SemiBold"/>
+          <w:szCs w:val="22"/>
+          <w:lang w:val="en-US"/>
+        </w:rPr>
+        <w:t>.</w:t>
+      </w:r>
+    </w:p>
+    <w:p>
+      <w:pPr>
+        <w:spacing w:line="240" w:lineRule="auto"/>
+        <w:ind w:left="2160" w:right="401" w:firstLine="720"/>
+        <w:rPr>
+          <w:rFonts w:ascii="Bahnschrift SemiBold" w:hAnsi="Bahnschrift SemiBold"/>
+          <w:szCs w:val="22"/>
+          <w:lang w:val="en-US"/>
+        </w:rPr>
+      </w:pPr>
+      <w:r>
+        <w:rPr>
+          <w:rFonts w:ascii="Bahnschrift SemiBold" w:hAnsi="Bahnschrift SemiBold"/>
+          <w:noProof/>
+          <w:szCs w:val="22"/>
+          <w:lang w:val="en-US"/>
+        </w:rPr>
+        <w:drawing>
+          <wp:anchor distT="0" distB="0" distL="114300" distR="114300" simplePos="0" relativeHeight="251718656" behindDoc="0" locked="0" layoutInCell="1" allowOverlap="1" wp14:anchorId="7E110C2A" wp14:editId="47DD5413">
+            <wp:simplePos x="0" y="0"/>
+            <wp:positionH relativeFrom="column">
+              <wp:posOffset>1609725</wp:posOffset>
+            </wp:positionH>
+            <wp:positionV relativeFrom="paragraph">
+              <wp:posOffset>116205</wp:posOffset>
+            </wp:positionV>
+            <wp:extent cx="3752850" cy="457200"/>
+            <wp:effectExtent l="19050" t="19050" r="19050" b="19050"/>
+            <wp:wrapSquare wrapText="bothSides"/>
+            <wp:docPr id="1599405161" name="Picture 1"/>
+            <wp:cNvGraphicFramePr>
+              <a:graphicFrameLocks xmlns:a="http://schemas.openxmlformats.org/drawingml/2006/main" noChangeAspect="1"/>
+            </wp:cNvGraphicFramePr>
+            <a:graphic xmlns:a="http://schemas.openxmlformats.org/drawingml/2006/main">
+              <a:graphicData uri="http://schemas.openxmlformats.org/drawingml/2006/picture">
+                <pic:pic xmlns:pic="http://schemas.openxmlformats.org/drawingml/2006/picture">
+                  <pic:nvPicPr>
+                    <pic:cNvPr id="1599405161" name=""/>
+                    <pic:cNvPicPr/>
+                  </pic:nvPicPr>
+                  <pic:blipFill rotWithShape="1">
+                    <a:blip r:embed="rId6">
+                      <a:extLst>
+                        <a:ext uri="{28A0092B-C50C-407E-A947-70E740481C1C}">
+                          <a14:useLocalDpi xmlns:a14="http://schemas.microsoft.com/office/drawing/2010/main" val="0"/>
+                        </a:ext>
+                      </a:extLst>
+                    </a:blip>
+                    <a:srcRect l="2374" t="11111" r="39169"/>
+                    <a:stretch/>
+                  </pic:blipFill>
+                  <pic:spPr bwMode="auto">
+                    <a:xfrm>
+                      <a:off x="0" y="0"/>
+                      <a:ext cx="3752850" cy="457200"/>
+                    </a:xfrm>
+                    <a:prstGeom prst="rect">
+                      <a:avLst/>
+                    </a:prstGeom>
+                    <a:ln>
+                      <a:solidFill>
+                        <a:schemeClr val="tx1"/>
+                      </a:solidFill>
+                    </a:ln>
+                    <a:extLst>
+                      <a:ext uri="{53640926-AAD7-44D8-BBD7-CCE9431645EC}">
+                        <a14:shadowObscured xmlns:a14="http://schemas.microsoft.com/office/drawing/2010/main"/>
+                      </a:ext>
+                    </a:extLst>
+                  </pic:spPr>
+                </pic:pic>
+              </a:graphicData>
+            </a:graphic>
+            <wp14:sizeRelH relativeFrom="page">
+              <wp14:pctWidth>0</wp14:pctWidth>
+            </wp14:sizeRelH>
+            <wp14:sizeRelV relativeFrom="page">
+              <wp14:pctHeight>0</wp14:pctHeight>
+            </wp14:sizeRelV>
+          </wp:anchor>
+        </w:drawing>
+      </w:r>
+    </w:p>
+    <w:p>
+      <w:pPr>
+        <w:spacing w:line="240" w:lineRule="auto"/>
+        <w:ind w:left="2160" w:right="401" w:firstLine="720"/>
+        <w:rPr>
+          <w:rFonts w:ascii="Bahnschrift SemiBold" w:hAnsi="Bahnschrift SemiBold"/>
+          <w:szCs w:val="22"/>
+          <w:lang w:val="en-US"/>
+        </w:rPr>
+      </w:pPr>
+    </w:p>
+    <w:p>
+      <w:pPr>
+        <w:spacing w:line="240" w:lineRule="auto"/>
+        <w:ind w:left="2160" w:right="401" w:firstLine="720"/>
         <w:rPr>
           <w:rFonts w:ascii="Bahnschrift SemiBold" w:hAnsi="Bahnschrift SemiBold"/>
           <w:szCs w:val="22"/>
@@ -596,18 +603,18 @@
         <mc:AlternateContent>
           <mc:Choice Requires="wpg">
             <w:drawing>
-              <wp:anchor distT="0" distB="0" distL="114300" distR="114300" simplePos="0" relativeHeight="251692032" behindDoc="0" locked="0" layoutInCell="1" allowOverlap="1" wp14:anchorId="42EEC309" wp14:editId="0DA93572">
+              <wp:anchor distT="0" distB="0" distL="114300" distR="114300" simplePos="0" relativeHeight="251720704" behindDoc="0" locked="0" layoutInCell="1" allowOverlap="1" wp14:anchorId="3E030394" wp14:editId="57948ED9">
                 <wp:simplePos x="0" y="0"/>
                 <wp:positionH relativeFrom="column">
-                  <wp:posOffset>828675</wp:posOffset>
+                  <wp:posOffset>1104900</wp:posOffset>
                 </wp:positionH>
                 <wp:positionV relativeFrom="paragraph">
-                  <wp:posOffset>135255</wp:posOffset>
+                  <wp:posOffset>234315</wp:posOffset>
                 </wp:positionV>
-                <wp:extent cx="5210175" cy="3235960"/>
-                <wp:effectExtent l="19050" t="19050" r="28575" b="21590"/>
+                <wp:extent cx="4733926" cy="1981200"/>
+                <wp:effectExtent l="0" t="0" r="9525" b="0"/>
                 <wp:wrapNone/>
-                <wp:docPr id="657992138" name="Group 8"/>
+                <wp:docPr id="1649473585" name="Group 3"/>
                 <wp:cNvGraphicFramePr/>
                 <a:graphic xmlns:a="http://schemas.openxmlformats.org/drawingml/2006/main">
                   <a:graphicData uri="http://schemas.microsoft.com/office/word/2010/wordprocessingGroup">
@@ -616,20 +623,20 @@
                       <wpg:grpSpPr>
                         <a:xfrm>
                           <a:off x="0" y="0"/>
-                          <a:ext cx="5210175" cy="3235960"/>
+                          <a:ext cx="4733926" cy="1981200"/>
                           <a:chOff x="0" y="0"/>
-                          <a:chExt cx="5210175" cy="3235960"/>
+                          <a:chExt cx="5743575" cy="2400300"/>
                         </a:xfrm>
                       </wpg:grpSpPr>
                       <pic:pic xmlns:pic="http://schemas.openxmlformats.org/drawingml/2006/picture">
                         <pic:nvPicPr>
-                          <pic:cNvPr id="464620579" name="Picture 1"/>
+                          <pic:cNvPr id="1952570161" name="Picture 1"/>
                           <pic:cNvPicPr>
                             <a:picLocks noChangeAspect="1"/>
                           </pic:cNvPicPr>
                         </pic:nvPicPr>
                         <pic:blipFill>
-                          <a:blip r:embed="rId6">
+                          <a:blip r:embed="rId7">
                             <a:extLst>
                               <a:ext uri="{28A0092B-C50C-407E-A947-70E740481C1C}">
                                 <a14:useLocalDpi xmlns:a14="http://schemas.microsoft.com/office/drawing/2010/main" val="0"/>
@@ -643,142 +650,20 @@
                         <pic:spPr>
                           <a:xfrm>
                             <a:off x="0" y="0"/>
-                            <a:ext cx="5210175" cy="3235960"/>
+                            <a:ext cx="5743575" cy="2400300"/>
                           </a:xfrm>
                           <a:prstGeom prst="rect">
                             <a:avLst/>
                           </a:prstGeom>
-                          <a:ln>
-                            <a:solidFill>
-                              <a:schemeClr val="tx1"/>
-                            </a:solidFill>
-                          </a:ln>
                         </pic:spPr>
                       </pic:pic>
                       <wps:wsp>
-                        <wps:cNvPr id="1880589028" name="Rectangle 6"/>
+                        <wps:cNvPr id="1640353445" name="Oval 1"/>
                         <wps:cNvSpPr/>
                         <wps:spPr>
                           <a:xfrm>
-                            <a:off x="123825" y="1162050"/>
-                            <a:ext cx="981075" cy="171450"/>
-                          </a:xfrm>
-                          <a:prstGeom prst="rect">
-                            <a:avLst/>
-                          </a:prstGeom>
-                          <a:noFill/>
-                          <a:ln w="19050">
-                            <a:solidFill>
-                              <a:srgbClr val="FF0000"/>
-                            </a:solidFill>
-                          </a:ln>
-                        </wps:spPr>
-                        <wps:style>
-                          <a:lnRef idx="2">
-                            <a:schemeClr val="accent6"/>
-                          </a:lnRef>
-                          <a:fillRef idx="1">
-                            <a:schemeClr val="lt1"/>
-                          </a:fillRef>
-                          <a:effectRef idx="0">
-                            <a:schemeClr val="accent6"/>
-                          </a:effectRef>
-                          <a:fontRef idx="minor">
-                            <a:schemeClr val="dk1"/>
-                          </a:fontRef>
-                        </wps:style>
-                        <wps:bodyPr rot="0" spcFirstLastPara="0" vertOverflow="overflow" horzOverflow="overflow" vert="horz" wrap="square" lIns="91440" tIns="45720" rIns="91440" bIns="45720" numCol="1" spcCol="0" rtlCol="0" fromWordArt="0" anchor="ctr" anchorCtr="0" forceAA="0" compatLnSpc="1">
-                          <a:prstTxWarp prst="textNoShape">
-                            <a:avLst/>
-                          </a:prstTxWarp>
-                          <a:noAutofit/>
-                        </wps:bodyPr>
-                      </wps:wsp>
-                      <wps:wsp>
-                        <wps:cNvPr id="107777540" name="Rectangle 6"/>
-                        <wps:cNvSpPr/>
-                        <wps:spPr>
-                          <a:xfrm>
-                            <a:off x="1314450" y="1619250"/>
-                            <a:ext cx="981075" cy="485775"/>
-                          </a:xfrm>
-                          <a:prstGeom prst="rect">
-                            <a:avLst/>
-                          </a:prstGeom>
-                          <a:noFill/>
-                          <a:ln w="19050">
-                            <a:solidFill>
-                              <a:srgbClr val="FF0000"/>
-                            </a:solidFill>
-                          </a:ln>
-                        </wps:spPr>
-                        <wps:style>
-                          <a:lnRef idx="2">
-                            <a:schemeClr val="accent6"/>
-                          </a:lnRef>
-                          <a:fillRef idx="1">
-                            <a:schemeClr val="lt1"/>
-                          </a:fillRef>
-                          <a:effectRef idx="0">
-                            <a:schemeClr val="accent6"/>
-                          </a:effectRef>
-                          <a:fontRef idx="minor">
-                            <a:schemeClr val="dk1"/>
-                          </a:fontRef>
-                        </wps:style>
-                        <wps:bodyPr rot="0" spcFirstLastPara="0" vertOverflow="overflow" horzOverflow="overflow" vert="horz" wrap="square" lIns="91440" tIns="45720" rIns="91440" bIns="45720" numCol="1" spcCol="0" rtlCol="0" fromWordArt="0" anchor="ctr" anchorCtr="0" forceAA="0" compatLnSpc="1">
-                          <a:prstTxWarp prst="textNoShape">
-                            <a:avLst/>
-                          </a:prstTxWarp>
-                          <a:noAutofit/>
-                        </wps:bodyPr>
-                      </wps:wsp>
-                      <wps:wsp>
-                        <wps:cNvPr id="1522201426" name="Rectangle 6"/>
-                        <wps:cNvSpPr/>
-                        <wps:spPr>
-                          <a:xfrm>
-                            <a:off x="3076575" y="742950"/>
-                            <a:ext cx="1838325" cy="314325"/>
-                          </a:xfrm>
-                          <a:prstGeom prst="rect">
-                            <a:avLst/>
-                          </a:prstGeom>
-                          <a:noFill/>
-                          <a:ln w="19050">
-                            <a:solidFill>
-                              <a:srgbClr val="FF0000"/>
-                            </a:solidFill>
-                          </a:ln>
-                        </wps:spPr>
-                        <wps:style>
-                          <a:lnRef idx="2">
-                            <a:schemeClr val="accent6"/>
-                          </a:lnRef>
-                          <a:fillRef idx="1">
-                            <a:schemeClr val="lt1"/>
-                          </a:fillRef>
-                          <a:effectRef idx="0">
-                            <a:schemeClr val="accent6"/>
-                          </a:effectRef>
-                          <a:fontRef idx="minor">
-                            <a:schemeClr val="dk1"/>
-                          </a:fontRef>
-                        </wps:style>
-                        <wps:bodyPr rot="0" spcFirstLastPara="0" vertOverflow="overflow" horzOverflow="overflow" vert="horz" wrap="square" lIns="91440" tIns="45720" rIns="91440" bIns="45720" numCol="1" spcCol="0" rtlCol="0" fromWordArt="0" anchor="ctr" anchorCtr="0" forceAA="0" compatLnSpc="1">
-                          <a:prstTxWarp prst="textNoShape">
-                            <a:avLst/>
-                          </a:prstTxWarp>
-                          <a:noAutofit/>
-                        </wps:bodyPr>
-                      </wps:wsp>
-                      <wps:wsp>
-                        <wps:cNvPr id="1490349974" name="Rectangle 6"/>
-                        <wps:cNvSpPr/>
-                        <wps:spPr>
-                          <a:xfrm>
-                            <a:off x="2438400" y="1114425"/>
-                            <a:ext cx="542925" cy="171450"/>
+                            <a:off x="1847850" y="1514475"/>
+                            <a:ext cx="923925" cy="361950"/>
                           </a:xfrm>
                           <a:prstGeom prst="rect">
                             <a:avLst/>
@@ -814,20 +699,22 @@
                     </wpg:wgp>
                   </a:graphicData>
                 </a:graphic>
+                <wp14:sizeRelH relativeFrom="margin">
+                  <wp14:pctWidth>0</wp14:pctWidth>
+                </wp14:sizeRelH>
+                <wp14:sizeRelV relativeFrom="margin">
+                  <wp14:pctHeight>0</wp14:pctHeight>
+                </wp14:sizeRelV>
               </wp:anchor>
             </w:drawing>
           </mc:Choice>
           <mc:Fallback>
             <w:pict>
-              <v:group w14:anchorId="6D75B67F" id="Group 8" o:spid="_x0000_s1026" style="position:absolute;margin-left:65.25pt;margin-top:10.65pt;width:410.25pt;height:254.8pt;z-index:251692032" coordsize="52101,32359" o:gfxdata="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">
-                <v:shape id="Picture 1" o:spid="_x0000_s1027" type="#_x0000_t75" style="position:absolute;width:52101;height:32359;visibility:visible;mso-wrap-style:square" o:gfxdata="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" stroked="t" strokecolor="black [3213]">
-                  <v:imagedata r:id="rId7" o:title=""/>
-                  <v:path arrowok="t"/>
+              <v:group w14:anchorId="57EA68BD" id="Group 3" o:spid="_x0000_s1026" style="position:absolute;margin-left:87pt;margin-top:18.45pt;width:372.75pt;height:156pt;z-index:251720704;mso-width-relative:margin;mso-height-relative:margin" coordsize="57435,24003" o:gfxdata="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">
+                <v:shape id="Picture 1" o:spid="_x0000_s1027" type="#_x0000_t75" style="position:absolute;width:57435;height:24003;visibility:visible;mso-wrap-style:square" o:gfxdata="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">
+                  <v:imagedata r:id="rId8" o:title=""/>
                 </v:shape>
-                <v:rect id="Rectangle 6" o:spid="_x0000_s1028" style="position:absolute;left:1238;top:11620;width:9811;height:1715;visibility:visible;mso-wrap-style:square;v-text-anchor:middle" o:gfxdata="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" filled="f" strokecolor="red" strokeweight="1.5pt"/>
-                <v:rect id="Rectangle 6" o:spid="_x0000_s1029" style="position:absolute;left:13144;top:16192;width:9811;height:4858;visibility:visible;mso-wrap-style:square;v-text-anchor:middle" o:gfxdata="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" filled="f" strokecolor="red" strokeweight="1.5pt"/>
-                <v:rect id="Rectangle 6" o:spid="_x0000_s1030" style="position:absolute;left:30765;top:7429;width:18384;height:3143;visibility:visible;mso-wrap-style:square;v-text-anchor:middle" o:gfxdata="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" filled="f" strokecolor="red" strokeweight="1.5pt"/>
-                <v:rect id="Rectangle 6" o:spid="_x0000_s1031" style="position:absolute;left:24384;top:11144;width:5429;height:1714;visibility:visible;mso-wrap-style:square;v-text-anchor:middle" o:gfxdata="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" filled="f" strokecolor="red" strokeweight="1.5pt"/>
+                <v:rect id="Oval 1" o:spid="_x0000_s1028" style="position:absolute;left:18478;top:15144;width:9239;height:3620;visibility:visible;mso-wrap-style:square;v-text-anchor:middle" o:gfxdata="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" filled="f" strokecolor="red" strokeweight="1.5pt"/>
               </v:group>
             </w:pict>
           </mc:Fallback>
@@ -836,51 +723,96 @@
     </w:p>
     <w:p>
       <w:pPr>
-        <w:rPr>
-          <w:rFonts w:ascii="Bahnschrift SemiBold" w:hAnsi="Bahnschrift SemiBold"/>
-          <w:szCs w:val="22"/>
-          <w:lang w:val="en-US"/>
-        </w:rPr>
-      </w:pPr>
-    </w:p>
-    <w:p>
-      <w:pPr>
-        <w:rPr>
-          <w:rFonts w:ascii="Bahnschrift SemiBold" w:hAnsi="Bahnschrift SemiBold"/>
-          <w:szCs w:val="22"/>
-          <w:lang w:val="en-US"/>
-        </w:rPr>
-      </w:pPr>
-    </w:p>
-    <w:p>
-      <w:pPr>
-        <w:rPr>
-          <w:rFonts w:ascii="Bahnschrift SemiBold" w:hAnsi="Bahnschrift SemiBold"/>
-          <w:szCs w:val="22"/>
-          <w:lang w:val="en-US"/>
-        </w:rPr>
-      </w:pPr>
-    </w:p>
-    <w:p>
-      <w:pPr>
-        <w:rPr>
-          <w:rFonts w:ascii="Bahnschrift SemiBold" w:hAnsi="Bahnschrift SemiBold"/>
-          <w:szCs w:val="22"/>
-          <w:lang w:val="en-US"/>
-        </w:rPr>
-      </w:pPr>
-    </w:p>
-    <w:p>
-      <w:pPr>
-        <w:rPr>
-          <w:rFonts w:ascii="Bahnschrift SemiBold" w:hAnsi="Bahnschrift SemiBold"/>
-          <w:szCs w:val="22"/>
-          <w:lang w:val="en-US"/>
-        </w:rPr>
-      </w:pPr>
-    </w:p>
-    <w:p>
-      <w:pPr>
+        <w:spacing w:line="240" w:lineRule="auto"/>
+        <w:ind w:left="2160" w:right="401" w:firstLine="720"/>
+        <w:rPr>
+          <w:rFonts w:ascii="Bahnschrift SemiBold" w:hAnsi="Bahnschrift SemiBold"/>
+          <w:szCs w:val="22"/>
+          <w:lang w:val="en-US"/>
+        </w:rPr>
+      </w:pPr>
+    </w:p>
+    <w:p>
+      <w:pPr>
+        <w:spacing w:line="240" w:lineRule="auto"/>
+        <w:ind w:left="2160" w:right="401" w:firstLine="720"/>
+        <w:rPr>
+          <w:rFonts w:ascii="Bahnschrift SemiBold" w:hAnsi="Bahnschrift SemiBold"/>
+          <w:szCs w:val="22"/>
+          <w:lang w:val="en-US"/>
+        </w:rPr>
+      </w:pPr>
+    </w:p>
+    <w:p>
+      <w:pPr>
+        <w:spacing w:line="240" w:lineRule="auto"/>
+        <w:ind w:left="2160" w:right="401" w:firstLine="720"/>
+        <w:rPr>
+          <w:rFonts w:ascii="Bahnschrift SemiBold" w:hAnsi="Bahnschrift SemiBold"/>
+          <w:szCs w:val="22"/>
+          <w:lang w:val="en-US"/>
+        </w:rPr>
+      </w:pPr>
+    </w:p>
+    <w:p>
+      <w:pPr>
+        <w:spacing w:line="240" w:lineRule="auto"/>
+        <w:ind w:left="2160" w:right="401" w:firstLine="720"/>
+        <w:rPr>
+          <w:rFonts w:ascii="Bahnschrift SemiBold" w:hAnsi="Bahnschrift SemiBold"/>
+          <w:szCs w:val="22"/>
+          <w:lang w:val="en-US"/>
+        </w:rPr>
+      </w:pPr>
+    </w:p>
+    <w:p>
+      <w:pPr>
+        <w:spacing w:line="240" w:lineRule="auto"/>
+        <w:ind w:left="2160" w:right="401" w:firstLine="720"/>
+        <w:rPr>
+          <w:rFonts w:ascii="Bahnschrift SemiBold" w:hAnsi="Bahnschrift SemiBold"/>
+          <w:szCs w:val="22"/>
+          <w:lang w:val="en-US"/>
+        </w:rPr>
+      </w:pPr>
+    </w:p>
+    <w:p>
+      <w:pPr>
+        <w:spacing w:line="240" w:lineRule="auto"/>
+        <w:ind w:left="2160" w:right="401" w:firstLine="720"/>
+        <w:rPr>
+          <w:rFonts w:ascii="Bahnschrift SemiBold" w:hAnsi="Bahnschrift SemiBold"/>
+          <w:szCs w:val="22"/>
+          <w:lang w:val="en-US"/>
+        </w:rPr>
+      </w:pPr>
+    </w:p>
+    <w:p>
+      <w:pPr>
+        <w:spacing w:line="240" w:lineRule="auto"/>
+        <w:ind w:left="2160" w:right="401" w:firstLine="720"/>
+        <w:rPr>
+          <w:rFonts w:ascii="Bahnschrift SemiBold" w:hAnsi="Bahnschrift SemiBold"/>
+          <w:szCs w:val="22"/>
+          <w:lang w:val="en-US"/>
+        </w:rPr>
+      </w:pPr>
+    </w:p>
+    <w:p>
+      <w:pPr>
+        <w:spacing w:line="240" w:lineRule="auto"/>
+        <w:ind w:left="2160" w:right="401" w:firstLine="720"/>
+        <w:rPr>
+          <w:rFonts w:ascii="Bahnschrift SemiBold" w:hAnsi="Bahnschrift SemiBold"/>
+          <w:szCs w:val="22"/>
+          <w:lang w:val="en-US"/>
+        </w:rPr>
+      </w:pPr>
+    </w:p>
+    <w:p>
+      <w:pPr>
+        <w:spacing w:line="240" w:lineRule="auto"/>
+        <w:ind w:right="260"/>
         <w:rPr>
           <w:rFonts w:ascii="Bahnschrift SemiBold" w:hAnsi="Bahnschrift SemiBold"/>
           <w:szCs w:val="22"/>
@@ -895,77 +827,22 @@
         </w:rPr>
         <w:tab/>
       </w:r>
-    </w:p>
-    <w:p>
-      <w:pPr>
-        <w:rPr>
-          <w:rFonts w:ascii="Bahnschrift SemiBold" w:hAnsi="Bahnschrift SemiBold"/>
-          <w:szCs w:val="22"/>
-          <w:lang w:val="en-US"/>
-        </w:rPr>
-      </w:pPr>
-    </w:p>
-    <w:p>
-      <w:pPr>
-        <w:rPr>
-          <w:rFonts w:ascii="Bahnschrift SemiBold" w:hAnsi="Bahnschrift SemiBold"/>
-          <w:szCs w:val="22"/>
-          <w:lang w:val="en-US"/>
-        </w:rPr>
-      </w:pPr>
-    </w:p>
-    <w:p>
-      <w:pPr>
-        <w:rPr>
-          <w:rFonts w:ascii="Bahnschrift SemiBold" w:hAnsi="Bahnschrift SemiBold"/>
-          <w:szCs w:val="22"/>
-          <w:lang w:val="en-US"/>
-        </w:rPr>
-      </w:pPr>
-    </w:p>
-    <w:p>
-      <w:pPr>
-        <w:rPr>
-          <w:rFonts w:ascii="Bahnschrift SemiBold" w:hAnsi="Bahnschrift SemiBold"/>
-          <w:szCs w:val="22"/>
-          <w:lang w:val="en-US"/>
-        </w:rPr>
-      </w:pPr>
-    </w:p>
-    <w:p>
-      <w:pPr>
-        <w:rPr>
-          <w:rFonts w:ascii="Bahnschrift SemiBold" w:hAnsi="Bahnschrift SemiBold"/>
-          <w:szCs w:val="22"/>
-          <w:lang w:val="en-US"/>
-        </w:rPr>
-      </w:pPr>
-    </w:p>
-    <w:p>
-      <w:pPr>
-        <w:rPr>
-          <w:rFonts w:ascii="Bahnschrift SemiBold" w:hAnsi="Bahnschrift SemiBold"/>
-          <w:szCs w:val="22"/>
-          <w:lang w:val="en-US"/>
-        </w:rPr>
-      </w:pPr>
-    </w:p>
-    <w:p>
-      <w:pPr>
-        <w:ind w:left="720" w:right="401" w:firstLine="720"/>
-        <w:rPr>
-          <w:rFonts w:ascii="Bahnschrift SemiBold" w:hAnsi="Bahnschrift SemiBold"/>
-          <w:szCs w:val="22"/>
-          <w:lang w:val="en-US"/>
-        </w:rPr>
-      </w:pPr>
-      <w:r>
-        <w:rPr>
-          <w:rFonts w:ascii="Bahnschrift SemiBold" w:hAnsi="Bahnschrift SemiBold"/>
-          <w:szCs w:val="22"/>
-          <w:lang w:val="en-US"/>
-        </w:rPr>
-        <w:t>Step 4</w:t>
+      <w:r>
+        <w:rPr>
+          <w:rFonts w:ascii="Bahnschrift SemiBold" w:hAnsi="Bahnschrift SemiBold"/>
+          <w:szCs w:val="22"/>
+          <w:lang w:val="en-US"/>
+        </w:rPr>
+        <w:tab/>
+        <w:t xml:space="preserve">Step </w:t>
+      </w:r>
+      <w:r>
+        <w:rPr>
+          <w:rFonts w:ascii="Bahnschrift SemiBold" w:hAnsi="Bahnschrift SemiBold"/>
+          <w:szCs w:val="22"/>
+          <w:lang w:val="en-US"/>
+        </w:rPr>
+        <w:t>5</w:t>
       </w:r>
       <w:r>
         <w:rPr>
@@ -990,99 +867,36 @@
           <w:szCs w:val="22"/>
           <w:lang w:val="en-US"/>
         </w:rPr>
-        <w:t>Enter the VLAN ID at VLAN Number and give a VLAN Name and then add</w:t>
-      </w:r>
-    </w:p>
-    <w:p>
-      <w:pPr>
-        <w:ind w:left="720" w:right="401" w:firstLine="720"/>
-        <w:rPr>
-          <w:rFonts w:ascii="Bahnschrift SemiBold" w:hAnsi="Bahnschrift SemiBold"/>
-          <w:sz w:val="8"/>
-          <w:szCs w:val="8"/>
-          <w:lang w:val="en-US"/>
-        </w:rPr>
-      </w:pPr>
-      <w:r>
-        <w:rPr>
-          <w:rFonts w:ascii="Bahnschrift SemiBold" w:hAnsi="Bahnschrift SemiBold"/>
-          <w:szCs w:val="22"/>
-          <w:lang w:val="en-US"/>
-        </w:rPr>
-        <w:tab/>
-      </w:r>
-      <w:r>
-        <w:rPr>
-          <w:rFonts w:ascii="Bahnschrift SemiBold" w:hAnsi="Bahnschrift SemiBold"/>
-          <w:szCs w:val="22"/>
-          <w:lang w:val="en-US"/>
-        </w:rPr>
-        <w:tab/>
-        <w:t>And add three VLAN with different VLAN Number</w:t>
-      </w:r>
-    </w:p>
-    <w:p>
-      <w:pPr>
-        <w:ind w:right="401"/>
-        <w:rPr>
-          <w:rFonts w:ascii="Bahnschrift SemiBold" w:hAnsi="Bahnschrift SemiBold"/>
-          <w:szCs w:val="22"/>
-          <w:lang w:val="en-US"/>
-        </w:rPr>
-      </w:pPr>
-      <w:r>
-        <w:rPr>
-          <w:rFonts w:ascii="Bahnschrift SemiBold" w:hAnsi="Bahnschrift SemiBold"/>
-          <w:szCs w:val="22"/>
-          <w:lang w:val="en-US"/>
-        </w:rPr>
-        <w:tab/>
-      </w:r>
-      <w:r>
-        <w:rPr>
-          <w:rFonts w:ascii="Bahnschrift SemiBold" w:hAnsi="Bahnschrift SemiBold"/>
-          <w:szCs w:val="22"/>
-          <w:lang w:val="en-US"/>
-        </w:rPr>
-        <w:tab/>
-      </w:r>
-      <w:r>
-        <w:rPr>
-          <w:rFonts w:ascii="Bahnschrift SemiBold" w:hAnsi="Bahnschrift SemiBold"/>
-          <w:szCs w:val="22"/>
-          <w:lang w:val="en-US"/>
-        </w:rPr>
-        <w:t>Step 5</w:t>
-      </w:r>
-      <w:r>
-        <w:rPr>
-          <w:rFonts w:ascii="Bahnschrift SemiBold" w:hAnsi="Bahnschrift SemiBold"/>
-          <w:szCs w:val="22"/>
-          <w:lang w:val="en-US"/>
-        </w:rPr>
-        <w:tab/>
-        <w:t>:</w:t>
-      </w:r>
-      <w:r>
-        <w:rPr>
-          <w:rFonts w:ascii="Bahnschrift SemiBold" w:hAnsi="Bahnschrift SemiBold"/>
-          <w:szCs w:val="22"/>
-          <w:lang w:val="en-US"/>
-        </w:rPr>
-        <w:tab/>
-      </w:r>
-      <w:r>
-        <w:rPr>
-          <w:rFonts w:ascii="Bahnschrift SemiBold" w:hAnsi="Bahnschrift SemiBold"/>
-          <w:szCs w:val="22"/>
-          <w:lang w:val="en-US"/>
-        </w:rPr>
-        <w:t>After that enable interface and select the VLAN for this port or interface</w:t>
-      </w:r>
-    </w:p>
-    <w:p>
-      <w:pPr>
-        <w:ind w:right="685"/>
+        <w:t xml:space="preserve">Now </w:t>
+      </w:r>
+      <w:r>
+        <w:rPr>
+          <w:rFonts w:ascii="Bahnschrift SemiBold" w:hAnsi="Bahnschrift SemiBold"/>
+          <w:szCs w:val="22"/>
+          <w:lang w:val="en-US"/>
+        </w:rPr>
+        <w:t xml:space="preserve">setup the static or dynamic routing that makes the PC’s communicate </w:t>
+      </w:r>
+    </w:p>
+    <w:p>
+      <w:pPr>
+        <w:spacing w:line="240" w:lineRule="auto"/>
+        <w:ind w:left="2160" w:right="260" w:firstLine="720"/>
+        <w:rPr>
+          <w:noProof/>
+        </w:rPr>
+      </w:pPr>
+      <w:r>
+        <w:rPr>
+          <w:rFonts w:ascii="Bahnschrift SemiBold" w:hAnsi="Bahnschrift SemiBold"/>
+          <w:szCs w:val="22"/>
+          <w:lang w:val="en-US"/>
+        </w:rPr>
+        <w:t>with each other. Here I use dynamic routing.</w:t>
+      </w:r>
+    </w:p>
+    <w:p>
+      <w:pPr>
         <w:rPr>
           <w:rFonts w:ascii="Bahnschrift SemiBold" w:hAnsi="Bahnschrift SemiBold"/>
           <w:szCs w:val="22"/>
@@ -1099,18 +913,18 @@
         <mc:AlternateContent>
           <mc:Choice Requires="wpg">
             <w:drawing>
-              <wp:anchor distT="0" distB="0" distL="114300" distR="114300" simplePos="0" relativeHeight="251703296" behindDoc="0" locked="0" layoutInCell="1" allowOverlap="1" wp14:anchorId="73F6D1FC" wp14:editId="2F740F10">
+              <wp:anchor distT="0" distB="0" distL="114300" distR="114300" simplePos="0" relativeHeight="251692032" behindDoc="0" locked="0" layoutInCell="1" allowOverlap="1" wp14:anchorId="42EEC309" wp14:editId="49F5AA2E">
                 <wp:simplePos x="0" y="0"/>
                 <wp:positionH relativeFrom="column">
-                  <wp:posOffset>390525</wp:posOffset>
+                  <wp:posOffset>1171575</wp:posOffset>
                 </wp:positionH>
                 <wp:positionV relativeFrom="paragraph">
-                  <wp:posOffset>53340</wp:posOffset>
+                  <wp:posOffset>34925</wp:posOffset>
                 </wp:positionV>
-                <wp:extent cx="6041390" cy="2197735"/>
-                <wp:effectExtent l="0" t="0" r="0" b="0"/>
+                <wp:extent cx="4524376" cy="2847976"/>
+                <wp:effectExtent l="19050" t="19050" r="28575" b="28575"/>
                 <wp:wrapNone/>
-                <wp:docPr id="1705704823" name="Group 10"/>
+                <wp:docPr id="657992138" name="Group 8"/>
                 <wp:cNvGraphicFramePr/>
                 <a:graphic xmlns:a="http://schemas.openxmlformats.org/drawingml/2006/main">
                   <a:graphicData uri="http://schemas.microsoft.com/office/word/2010/wordprocessingGroup">
@@ -1119,137 +933,51 @@
                       <wpg:grpSpPr>
                         <a:xfrm>
                           <a:off x="0" y="0"/>
-                          <a:ext cx="6041390" cy="2197735"/>
-                          <a:chOff x="0" y="0"/>
-                          <a:chExt cx="6041390" cy="2197735"/>
+                          <a:ext cx="4524376" cy="2847976"/>
+                          <a:chOff x="0" y="12825"/>
+                          <a:chExt cx="5210175" cy="3210310"/>
                         </a:xfrm>
                       </wpg:grpSpPr>
-                      <wpg:grpSp>
-                        <wpg:cNvPr id="1814444224" name="Group 9"/>
-                        <wpg:cNvGrpSpPr/>
-                        <wpg:grpSpPr>
+                      <pic:pic xmlns:pic="http://schemas.openxmlformats.org/drawingml/2006/picture">
+                        <pic:nvPicPr>
+                          <pic:cNvPr id="464620579" name="Picture 1"/>
+                          <pic:cNvPicPr>
+                            <a:picLocks noChangeAspect="1"/>
+                          </pic:cNvPicPr>
+                        </pic:nvPicPr>
+                        <pic:blipFill>
+                          <a:blip r:embed="rId9">
+                            <a:extLst>
+                              <a:ext uri="{28A0092B-C50C-407E-A947-70E740481C1C}">
+                                <a14:useLocalDpi xmlns:a14="http://schemas.microsoft.com/office/drawing/2010/main" val="0"/>
+                              </a:ext>
+                            </a:extLst>
+                          </a:blip>
+                          <a:srcRect/>
+                          <a:stretch/>
+                        </pic:blipFill>
+                        <pic:spPr>
                           <a:xfrm>
-                            <a:off x="0" y="0"/>
-                            <a:ext cx="6041390" cy="2197735"/>
-                            <a:chOff x="0" y="0"/>
-                            <a:chExt cx="6041390" cy="2197735"/>
+                            <a:off x="0" y="12825"/>
+                            <a:ext cx="5210175" cy="3210310"/>
                           </a:xfrm>
-                        </wpg:grpSpPr>
-                        <pic:pic xmlns:pic="http://schemas.openxmlformats.org/drawingml/2006/picture">
-                          <pic:nvPicPr>
-                            <pic:cNvPr id="423163182" name="Picture 1"/>
-                            <pic:cNvPicPr>
-                              <a:picLocks noChangeAspect="1"/>
-                            </pic:cNvPicPr>
-                          </pic:nvPicPr>
-                          <pic:blipFill>
-                            <a:blip r:embed="rId8">
-                              <a:extLst>
-                                <a:ext uri="{28A0092B-C50C-407E-A947-70E740481C1C}">
-                                  <a14:useLocalDpi xmlns:a14="http://schemas.microsoft.com/office/drawing/2010/main" val="0"/>
-                                </a:ext>
-                              </a:extLst>
-                            </a:blip>
-                            <a:stretch>
-                              <a:fillRect/>
-                            </a:stretch>
-                          </pic:blipFill>
-                          <pic:spPr>
-                            <a:xfrm>
-                              <a:off x="0" y="0"/>
-                              <a:ext cx="6041390" cy="2197735"/>
-                            </a:xfrm>
-                            <a:prstGeom prst="rect">
-                              <a:avLst/>
-                            </a:prstGeom>
-                          </pic:spPr>
-                        </pic:pic>
-                        <wps:wsp>
-                          <wps:cNvPr id="1153640021" name="Rectangle 6"/>
-                          <wps:cNvSpPr/>
-                          <wps:spPr>
-                            <a:xfrm>
-                              <a:off x="5314950" y="952500"/>
-                              <a:ext cx="371475" cy="171450"/>
-                            </a:xfrm>
-                            <a:prstGeom prst="ellipse">
-                              <a:avLst/>
-                            </a:prstGeom>
-                            <a:noFill/>
-                            <a:ln w="19050">
-                              <a:solidFill>
-                                <a:srgbClr val="FF0000"/>
-                              </a:solidFill>
-                            </a:ln>
-                          </wps:spPr>
-                          <wps:style>
-                            <a:lnRef idx="2">
-                              <a:schemeClr val="accent6"/>
-                            </a:lnRef>
-                            <a:fillRef idx="1">
-                              <a:schemeClr val="lt1"/>
-                            </a:fillRef>
-                            <a:effectRef idx="0">
-                              <a:schemeClr val="accent6"/>
-                            </a:effectRef>
-                            <a:fontRef idx="minor">
-                              <a:schemeClr val="dk1"/>
-                            </a:fontRef>
-                          </wps:style>
-                          <wps:bodyPr rot="0" spcFirstLastPara="0" vertOverflow="overflow" horzOverflow="overflow" vert="horz" wrap="square" lIns="91440" tIns="45720" rIns="91440" bIns="45720" numCol="1" spcCol="0" rtlCol="0" fromWordArt="0" anchor="ctr" anchorCtr="0" forceAA="0" compatLnSpc="1">
-                            <a:prstTxWarp prst="textNoShape">
-                              <a:avLst/>
-                            </a:prstTxWarp>
-                            <a:noAutofit/>
-                          </wps:bodyPr>
-                        </wps:wsp>
-                        <wps:wsp>
-                          <wps:cNvPr id="1528369326" name="Rectangle 6"/>
-                          <wps:cNvSpPr/>
-                          <wps:spPr>
-                            <a:xfrm>
-                              <a:off x="3419475" y="1552575"/>
-                              <a:ext cx="2266950" cy="295275"/>
-                            </a:xfrm>
-                            <a:prstGeom prst="rect">
-                              <a:avLst/>
-                            </a:prstGeom>
-                            <a:noFill/>
-                            <a:ln w="19050">
-                              <a:solidFill>
-                                <a:srgbClr val="FF0000"/>
-                              </a:solidFill>
-                            </a:ln>
-                          </wps:spPr>
-                          <wps:style>
-                            <a:lnRef idx="2">
-                              <a:schemeClr val="accent6"/>
-                            </a:lnRef>
-                            <a:fillRef idx="1">
-                              <a:schemeClr val="lt1"/>
-                            </a:fillRef>
-                            <a:effectRef idx="0">
-                              <a:schemeClr val="accent6"/>
-                            </a:effectRef>
-                            <a:fontRef idx="minor">
-                              <a:schemeClr val="dk1"/>
-                            </a:fontRef>
-                          </wps:style>
-                          <wps:bodyPr rot="0" spcFirstLastPara="0" vertOverflow="overflow" horzOverflow="overflow" vert="horz" wrap="square" lIns="91440" tIns="45720" rIns="91440" bIns="45720" numCol="1" spcCol="0" rtlCol="0" fromWordArt="0" anchor="ctr" anchorCtr="0" forceAA="0" compatLnSpc="1">
-                            <a:prstTxWarp prst="textNoShape">
-                              <a:avLst/>
-                            </a:prstTxWarp>
-                            <a:noAutofit/>
-                          </wps:bodyPr>
-                        </wps:wsp>
-                      </wpg:grpSp>
+                          <a:prstGeom prst="rect">
+                            <a:avLst/>
+                          </a:prstGeom>
+                          <a:ln>
+                            <a:solidFill>
+                              <a:schemeClr val="tx1"/>
+                            </a:solidFill>
+                          </a:ln>
+                        </pic:spPr>
+                      </pic:pic>
                       <wps:wsp>
-                        <wps:cNvPr id="2006470598" name="Rectangle 6"/>
+                        <wps:cNvPr id="107777540" name="Rectangle 6"/>
                         <wps:cNvSpPr/>
                         <wps:spPr>
                           <a:xfrm>
-                            <a:off x="190500" y="1676400"/>
-                            <a:ext cx="1095375" cy="171450"/>
+                            <a:off x="1314450" y="1088893"/>
+                            <a:ext cx="828675" cy="867032"/>
                           </a:xfrm>
                           <a:prstGeom prst="rect">
                             <a:avLst/>
@@ -1285,834 +1013,9 @@
                     </wpg:wgp>
                   </a:graphicData>
                 </a:graphic>
-              </wp:anchor>
-            </w:drawing>
-          </mc:Choice>
-          <mc:Fallback>
-            <w:pict>
-              <v:group w14:anchorId="73AD49AD" id="Group 10" o:spid="_x0000_s1026" style="position:absolute;margin-left:30.75pt;margin-top:4.2pt;width:475.7pt;height:173.05pt;z-index:251703296" coordsize="60413,21977" o:gfxdata="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">
-                <v:group id="Group 9" o:spid="_x0000_s1027" style="position:absolute;width:60413;height:21977" coordsize="60413,21977" o:gfxdata="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">
-                  <v:shape id="Picture 1" o:spid="_x0000_s1028" type="#_x0000_t75" style="position:absolute;width:60413;height:21977;visibility:visible;mso-wrap-style:square" o:gfxdata="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">
-                    <v:imagedata r:id="rId9" o:title=""/>
-                  </v:shape>
-                  <v:oval id="Rectangle 6" o:spid="_x0000_s1029" style="position:absolute;left:53149;top:9525;width:3715;height:1714;visibility:visible;mso-wrap-style:square;v-text-anchor:middle" o:gfxdata="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" filled="f" strokecolor="red" strokeweight="1.5pt">
-                    <v:stroke joinstyle="miter"/>
-                  </v:oval>
-                  <v:rect id="Rectangle 6" o:spid="_x0000_s1030" style="position:absolute;left:34194;top:15525;width:22670;height:2953;visibility:visible;mso-wrap-style:square;v-text-anchor:middle" o:gfxdata="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" filled="f" strokecolor="red" strokeweight="1.5pt"/>
-                </v:group>
-                <v:rect id="Rectangle 6" o:spid="_x0000_s1031" style="position:absolute;left:1905;top:16764;width:10953;height:1714;visibility:visible;mso-wrap-style:square;v-text-anchor:middle" o:gfxdata="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" filled="f" strokecolor="red" strokeweight="1.5pt"/>
-              </v:group>
-            </w:pict>
-          </mc:Fallback>
-        </mc:AlternateContent>
-      </w:r>
-      <w:r>
-        <w:rPr>
-          <w:rFonts w:ascii="Bahnschrift SemiBold" w:hAnsi="Bahnschrift SemiBold"/>
-          <w:szCs w:val="22"/>
-          <w:lang w:val="en-US"/>
-        </w:rPr>
-        <w:tab/>
-      </w:r>
-      <w:r>
-        <w:rPr>
-          <w:rFonts w:ascii="Bahnschrift SemiBold" w:hAnsi="Bahnschrift SemiBold"/>
-          <w:szCs w:val="22"/>
-          <w:lang w:val="en-US"/>
-        </w:rPr>
-        <w:tab/>
-      </w:r>
-      <w:r>
-        <w:rPr>
-          <w:rFonts w:ascii="Bahnschrift SemiBold" w:hAnsi="Bahnschrift SemiBold"/>
-          <w:szCs w:val="22"/>
-          <w:lang w:val="en-US"/>
-        </w:rPr>
-        <w:tab/>
-      </w:r>
-      <w:r>
-        <w:rPr>
-          <w:rFonts w:ascii="Bahnschrift SemiBold" w:hAnsi="Bahnschrift SemiBold"/>
-          <w:szCs w:val="22"/>
-          <w:lang w:val="en-US"/>
-        </w:rPr>
-        <w:tab/>
-      </w:r>
-    </w:p>
-    <w:p>
-      <w:pPr>
-        <w:rPr>
-          <w:rFonts w:ascii="Bahnschrift SemiBold" w:hAnsi="Bahnschrift SemiBold"/>
-          <w:sz w:val="12"/>
-          <w:szCs w:val="12"/>
-          <w:lang w:val="en-US"/>
-        </w:rPr>
-      </w:pPr>
-    </w:p>
-    <w:p>
-      <w:pPr>
-        <w:rPr>
-          <w:rFonts w:ascii="Bahnschrift SemiBold" w:hAnsi="Bahnschrift SemiBold"/>
-          <w:sz w:val="12"/>
-          <w:szCs w:val="12"/>
-          <w:lang w:val="en-US"/>
-        </w:rPr>
-      </w:pPr>
-    </w:p>
-    <w:p>
-      <w:pPr>
-        <w:rPr>
-          <w:rFonts w:ascii="Bahnschrift SemiBold" w:hAnsi="Bahnschrift SemiBold"/>
-          <w:sz w:val="12"/>
-          <w:szCs w:val="12"/>
-          <w:lang w:val="en-US"/>
-        </w:rPr>
-      </w:pPr>
-    </w:p>
-    <w:p>
-      <w:pPr>
-        <w:rPr>
-          <w:rFonts w:ascii="Bahnschrift SemiBold" w:hAnsi="Bahnschrift SemiBold"/>
-          <w:sz w:val="12"/>
-          <w:szCs w:val="12"/>
-          <w:lang w:val="en-US"/>
-        </w:rPr>
-      </w:pPr>
-    </w:p>
-    <w:p>
-      <w:pPr>
-        <w:rPr>
-          <w:rFonts w:ascii="Bahnschrift SemiBold" w:hAnsi="Bahnschrift SemiBold"/>
-          <w:sz w:val="12"/>
-          <w:szCs w:val="12"/>
-          <w:lang w:val="en-US"/>
-        </w:rPr>
-      </w:pPr>
-    </w:p>
-    <w:p>
-      <w:pPr>
-        <w:rPr>
-          <w:rFonts w:ascii="Bahnschrift SemiBold" w:hAnsi="Bahnschrift SemiBold"/>
-          <w:sz w:val="12"/>
-          <w:szCs w:val="12"/>
-          <w:lang w:val="en-US"/>
-        </w:rPr>
-      </w:pPr>
-    </w:p>
-    <w:p>
-      <w:pPr>
-        <w:rPr>
-          <w:rFonts w:ascii="Bahnschrift SemiBold" w:hAnsi="Bahnschrift SemiBold"/>
-          <w:sz w:val="12"/>
-          <w:szCs w:val="12"/>
-          <w:lang w:val="en-US"/>
-        </w:rPr>
-      </w:pPr>
-    </w:p>
-    <w:p>
-      <w:pPr>
-        <w:rPr>
-          <w:rFonts w:ascii="Bahnschrift SemiBold" w:hAnsi="Bahnschrift SemiBold"/>
-          <w:sz w:val="12"/>
-          <w:szCs w:val="12"/>
-          <w:lang w:val="en-US"/>
-        </w:rPr>
-      </w:pPr>
-    </w:p>
-    <w:p>
-      <w:pPr>
-        <w:rPr>
-          <w:rFonts w:ascii="Bahnschrift SemiBold" w:hAnsi="Bahnschrift SemiBold"/>
-          <w:sz w:val="12"/>
-          <w:szCs w:val="12"/>
-          <w:lang w:val="en-US"/>
-        </w:rPr>
-      </w:pPr>
-    </w:p>
-    <w:p>
-      <w:pPr>
-        <w:rPr>
-          <w:rFonts w:ascii="Bahnschrift SemiBold" w:hAnsi="Bahnschrift SemiBold"/>
-          <w:sz w:val="12"/>
-          <w:szCs w:val="12"/>
-          <w:lang w:val="en-US"/>
-        </w:rPr>
-      </w:pPr>
-    </w:p>
-    <w:p>
-      <w:pPr>
-        <w:rPr>
-          <w:rFonts w:ascii="Bahnschrift SemiBold" w:hAnsi="Bahnschrift SemiBold"/>
-          <w:sz w:val="12"/>
-          <w:szCs w:val="12"/>
-          <w:lang w:val="en-US"/>
-        </w:rPr>
-      </w:pPr>
-    </w:p>
-    <w:p>
-      <w:pPr>
-        <w:rPr>
-          <w:rFonts w:ascii="Bahnschrift SemiBold" w:hAnsi="Bahnschrift SemiBold"/>
-          <w:sz w:val="12"/>
-          <w:szCs w:val="12"/>
-          <w:lang w:val="en-US"/>
-        </w:rPr>
-      </w:pPr>
-    </w:p>
-    <w:p>
-      <w:pPr>
-        <w:ind w:left="720" w:firstLine="720"/>
-        <w:rPr>
-          <w:rFonts w:ascii="Bahnschrift SemiBold" w:hAnsi="Bahnschrift SemiBold"/>
-          <w:szCs w:val="22"/>
-          <w:lang w:val="en-US"/>
-        </w:rPr>
-      </w:pPr>
-    </w:p>
-    <w:p>
-      <w:pPr>
-        <w:ind w:left="720" w:right="401" w:firstLine="720"/>
-        <w:rPr>
-          <w:rFonts w:ascii="Bahnschrift SemiBold" w:hAnsi="Bahnschrift SemiBold"/>
-          <w:szCs w:val="22"/>
-          <w:lang w:val="en-US"/>
-        </w:rPr>
-      </w:pPr>
-      <w:r>
-        <w:rPr>
-          <w:rFonts w:ascii="Bahnschrift SemiBold" w:hAnsi="Bahnschrift SemiBold"/>
-          <w:szCs w:val="22"/>
-          <w:lang w:val="en-US"/>
-        </w:rPr>
-        <w:t>Step 6</w:t>
-      </w:r>
-      <w:r>
-        <w:rPr>
-          <w:rFonts w:ascii="Bahnschrift SemiBold" w:hAnsi="Bahnschrift SemiBold"/>
-          <w:szCs w:val="22"/>
-          <w:lang w:val="en-US"/>
-        </w:rPr>
-        <w:tab/>
-        <w:t>:</w:t>
-      </w:r>
-      <w:r>
-        <w:rPr>
-          <w:rFonts w:ascii="Bahnschrift SemiBold" w:hAnsi="Bahnschrift SemiBold"/>
-          <w:szCs w:val="22"/>
-          <w:lang w:val="en-US"/>
-        </w:rPr>
-        <w:tab/>
-        <w:t xml:space="preserve">After that make interface Trunk which connected with others Switch </w:t>
-      </w:r>
-    </w:p>
-    <w:p>
-      <w:pPr>
-        <w:ind w:left="2160" w:right="401" w:firstLine="720"/>
-        <w:rPr>
-          <w:rFonts w:ascii="Bahnschrift SemiBold" w:hAnsi="Bahnschrift SemiBold"/>
-          <w:szCs w:val="22"/>
-          <w:lang w:val="en-US"/>
-        </w:rPr>
-      </w:pPr>
-      <w:r>
-        <w:rPr>
-          <w:rFonts w:ascii="Bahnschrift SemiBold" w:hAnsi="Bahnschrift SemiBold"/>
-          <w:noProof/>
-          <w:szCs w:val="22"/>
-          <w:lang w:val="en-US"/>
-        </w:rPr>
-        <mc:AlternateContent>
-          <mc:Choice Requires="wpg">
-            <w:drawing>
-              <wp:anchor distT="0" distB="0" distL="114300" distR="114300" simplePos="0" relativeHeight="251710464" behindDoc="0" locked="0" layoutInCell="1" allowOverlap="1" wp14:anchorId="1C777F1B" wp14:editId="239495A1">
-                <wp:simplePos x="0" y="0"/>
-                <wp:positionH relativeFrom="column">
-                  <wp:posOffset>523875</wp:posOffset>
-                </wp:positionH>
-                <wp:positionV relativeFrom="paragraph">
-                  <wp:posOffset>282575</wp:posOffset>
-                </wp:positionV>
-                <wp:extent cx="5746115" cy="2819400"/>
-                <wp:effectExtent l="19050" t="19050" r="26035" b="19050"/>
-                <wp:wrapNone/>
-                <wp:docPr id="990901860" name="Group 11"/>
-                <wp:cNvGraphicFramePr/>
-                <a:graphic xmlns:a="http://schemas.openxmlformats.org/drawingml/2006/main">
-                  <a:graphicData uri="http://schemas.microsoft.com/office/word/2010/wordprocessingGroup">
-                    <wpg:wgp>
-                      <wpg:cNvGrpSpPr/>
-                      <wpg:grpSpPr>
-                        <a:xfrm>
-                          <a:off x="0" y="0"/>
-                          <a:ext cx="5746115" cy="2819400"/>
-                          <a:chOff x="0" y="0"/>
-                          <a:chExt cx="5746115" cy="2819400"/>
-                        </a:xfrm>
-                      </wpg:grpSpPr>
-                      <pic:pic xmlns:pic="http://schemas.openxmlformats.org/drawingml/2006/picture">
-                        <pic:nvPicPr>
-                          <pic:cNvPr id="93820250" name="Picture 1"/>
-                          <pic:cNvPicPr>
-                            <a:picLocks noChangeAspect="1"/>
-                          </pic:cNvPicPr>
-                        </pic:nvPicPr>
-                        <pic:blipFill>
-                          <a:blip r:embed="rId10">
-                            <a:extLst>
-                              <a:ext uri="{28A0092B-C50C-407E-A947-70E740481C1C}">
-                                <a14:useLocalDpi xmlns:a14="http://schemas.microsoft.com/office/drawing/2010/main" val="0"/>
-                              </a:ext>
-                            </a:extLst>
-                          </a:blip>
-                          <a:stretch>
-                            <a:fillRect/>
-                          </a:stretch>
-                        </pic:blipFill>
-                        <pic:spPr>
-                          <a:xfrm>
-                            <a:off x="0" y="0"/>
-                            <a:ext cx="5746115" cy="2819400"/>
-                          </a:xfrm>
-                          <a:prstGeom prst="rect">
-                            <a:avLst/>
-                          </a:prstGeom>
-                          <a:ln>
-                            <a:solidFill>
-                              <a:schemeClr val="tx1"/>
-                            </a:solidFill>
-                          </a:ln>
-                        </pic:spPr>
-                      </pic:pic>
-                      <wps:wsp>
-                        <wps:cNvPr id="975303634" name="Rectangle 6"/>
-                        <wps:cNvSpPr/>
-                        <wps:spPr>
-                          <a:xfrm>
-                            <a:off x="219075" y="2514600"/>
-                            <a:ext cx="942975" cy="200025"/>
-                          </a:xfrm>
-                          <a:prstGeom prst="rect">
-                            <a:avLst/>
-                          </a:prstGeom>
-                          <a:noFill/>
-                          <a:ln w="19050">
-                            <a:solidFill>
-                              <a:srgbClr val="FF0000"/>
-                            </a:solidFill>
-                          </a:ln>
-                        </wps:spPr>
-                        <wps:style>
-                          <a:lnRef idx="2">
-                            <a:schemeClr val="accent6"/>
-                          </a:lnRef>
-                          <a:fillRef idx="1">
-                            <a:schemeClr val="lt1"/>
-                          </a:fillRef>
-                          <a:effectRef idx="0">
-                            <a:schemeClr val="accent6"/>
-                          </a:effectRef>
-                          <a:fontRef idx="minor">
-                            <a:schemeClr val="dk1"/>
-                          </a:fontRef>
-                        </wps:style>
-                        <wps:bodyPr rot="0" spcFirstLastPara="0" vertOverflow="overflow" horzOverflow="overflow" vert="horz" wrap="square" lIns="91440" tIns="45720" rIns="91440" bIns="45720" numCol="1" spcCol="0" rtlCol="0" fromWordArt="0" anchor="ctr" anchorCtr="0" forceAA="0" compatLnSpc="1">
-                          <a:prstTxWarp prst="textNoShape">
-                            <a:avLst/>
-                          </a:prstTxWarp>
-                          <a:noAutofit/>
-                        </wps:bodyPr>
-                      </wps:wsp>
-                      <wps:wsp>
-                        <wps:cNvPr id="541352615" name="Rectangle 6"/>
-                        <wps:cNvSpPr/>
-                        <wps:spPr>
-                          <a:xfrm>
-                            <a:off x="1428750" y="1485900"/>
-                            <a:ext cx="1543050" cy="200025"/>
-                          </a:xfrm>
-                          <a:prstGeom prst="rect">
-                            <a:avLst/>
-                          </a:prstGeom>
-                          <a:noFill/>
-                          <a:ln w="19050">
-                            <a:solidFill>
-                              <a:srgbClr val="FF0000"/>
-                            </a:solidFill>
-                          </a:ln>
-                        </wps:spPr>
-                        <wps:style>
-                          <a:lnRef idx="2">
-                            <a:schemeClr val="accent6"/>
-                          </a:lnRef>
-                          <a:fillRef idx="1">
-                            <a:schemeClr val="lt1"/>
-                          </a:fillRef>
-                          <a:effectRef idx="0">
-                            <a:schemeClr val="accent6"/>
-                          </a:effectRef>
-                          <a:fontRef idx="minor">
-                            <a:schemeClr val="dk1"/>
-                          </a:fontRef>
-                        </wps:style>
-                        <wps:bodyPr rot="0" spcFirstLastPara="0" vertOverflow="overflow" horzOverflow="overflow" vert="horz" wrap="square" lIns="91440" tIns="45720" rIns="91440" bIns="45720" numCol="1" spcCol="0" rtlCol="0" fromWordArt="0" anchor="ctr" anchorCtr="0" forceAA="0" compatLnSpc="1">
-                          <a:prstTxWarp prst="textNoShape">
-                            <a:avLst/>
-                          </a:prstTxWarp>
-                          <a:noAutofit/>
-                        </wps:bodyPr>
-                      </wps:wsp>
-                      <wps:wsp>
-                        <wps:cNvPr id="586112698" name="Rectangle 6"/>
-                        <wps:cNvSpPr/>
-                        <wps:spPr>
-                          <a:xfrm>
-                            <a:off x="5086350" y="885825"/>
-                            <a:ext cx="371475" cy="171450"/>
-                          </a:xfrm>
-                          <a:prstGeom prst="ellipse">
-                            <a:avLst/>
-                          </a:prstGeom>
-                          <a:noFill/>
-                          <a:ln w="19050">
-                            <a:solidFill>
-                              <a:srgbClr val="FF0000"/>
-                            </a:solidFill>
-                          </a:ln>
-                        </wps:spPr>
-                        <wps:style>
-                          <a:lnRef idx="2">
-                            <a:schemeClr val="accent6"/>
-                          </a:lnRef>
-                          <a:fillRef idx="1">
-                            <a:schemeClr val="lt1"/>
-                          </a:fillRef>
-                          <a:effectRef idx="0">
-                            <a:schemeClr val="accent6"/>
-                          </a:effectRef>
-                          <a:fontRef idx="minor">
-                            <a:schemeClr val="dk1"/>
-                          </a:fontRef>
-                        </wps:style>
-                        <wps:bodyPr rot="0" spcFirstLastPara="0" vertOverflow="overflow" horzOverflow="overflow" vert="horz" wrap="square" lIns="91440" tIns="45720" rIns="91440" bIns="45720" numCol="1" spcCol="0" rtlCol="0" fromWordArt="0" anchor="ctr" anchorCtr="0" forceAA="0" compatLnSpc="1">
-                          <a:prstTxWarp prst="textNoShape">
-                            <a:avLst/>
-                          </a:prstTxWarp>
-                          <a:noAutofit/>
-                        </wps:bodyPr>
-                      </wps:wsp>
-                    </wpg:wgp>
-                  </a:graphicData>
-                </a:graphic>
-              </wp:anchor>
-            </w:drawing>
-          </mc:Choice>
-          <mc:Fallback>
-            <w:pict>
-              <v:group w14:anchorId="69BF2989" id="Group 11" o:spid="_x0000_s1026" style="position:absolute;margin-left:41.25pt;margin-top:22.25pt;width:452.45pt;height:222pt;z-index:251710464" coordsize="57461,28194" o:gfxdata="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">
-                <v:shape id="Picture 1" o:spid="_x0000_s1027" type="#_x0000_t75" style="position:absolute;width:57461;height:28194;visibility:visible;mso-wrap-style:square" o:gfxdata="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" stroked="t" strokecolor="black [3213]">
-                  <v:imagedata r:id="rId11" o:title=""/>
-                  <v:path arrowok="t"/>
-                </v:shape>
-                <v:rect id="Rectangle 6" o:spid="_x0000_s1028" style="position:absolute;left:2190;top:25146;width:9430;height:2000;visibility:visible;mso-wrap-style:square;v-text-anchor:middle" o:gfxdata="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" filled="f" strokecolor="red" strokeweight="1.5pt"/>
-                <v:rect id="Rectangle 6" o:spid="_x0000_s1029" style="position:absolute;left:14287;top:14859;width:15431;height:2000;visibility:visible;mso-wrap-style:square;v-text-anchor:middle" o:gfxdata="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" filled="f" strokecolor="red" strokeweight="1.5pt"/>
-                <v:oval id="Rectangle 6" o:spid="_x0000_s1030" style="position:absolute;left:50863;top:8858;width:3715;height:1714;visibility:visible;mso-wrap-style:square;v-text-anchor:middle" o:gfxdata="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" filled="f" strokecolor="red" strokeweight="1.5pt">
-                  <v:stroke joinstyle="miter"/>
-                </v:oval>
-              </v:group>
-            </w:pict>
-          </mc:Fallback>
-        </mc:AlternateContent>
-      </w:r>
-      <w:r>
-        <w:rPr>
-          <w:rFonts w:ascii="Bahnschrift SemiBold" w:hAnsi="Bahnschrift SemiBold"/>
-          <w:szCs w:val="22"/>
-          <w:lang w:val="en-US"/>
-        </w:rPr>
-        <w:t>Interface or port like this:</w:t>
-      </w:r>
-    </w:p>
-    <w:p>
-      <w:pPr>
-        <w:ind w:left="2160" w:right="401" w:firstLine="720"/>
-        <w:rPr>
-          <w:rFonts w:ascii="Bahnschrift SemiBold" w:hAnsi="Bahnschrift SemiBold"/>
-          <w:sz w:val="12"/>
-          <w:szCs w:val="12"/>
-          <w:lang w:val="en-US"/>
-        </w:rPr>
-      </w:pPr>
-    </w:p>
-    <w:p>
-      <w:pPr>
-        <w:ind w:left="2160" w:right="401" w:firstLine="720"/>
-        <w:rPr>
-          <w:rFonts w:ascii="Bahnschrift SemiBold" w:hAnsi="Bahnschrift SemiBold"/>
-          <w:sz w:val="12"/>
-          <w:szCs w:val="12"/>
-          <w:lang w:val="en-US"/>
-        </w:rPr>
-      </w:pPr>
-    </w:p>
-    <w:p>
-      <w:pPr>
-        <w:ind w:left="2160" w:right="401" w:firstLine="720"/>
-        <w:rPr>
-          <w:rFonts w:ascii="Bahnschrift SemiBold" w:hAnsi="Bahnschrift SemiBold"/>
-          <w:sz w:val="12"/>
-          <w:szCs w:val="12"/>
-          <w:lang w:val="en-US"/>
-        </w:rPr>
-      </w:pPr>
-    </w:p>
-    <w:p>
-      <w:pPr>
-        <w:ind w:left="2160" w:right="401" w:firstLine="720"/>
-        <w:rPr>
-          <w:rFonts w:ascii="Bahnschrift SemiBold" w:hAnsi="Bahnschrift SemiBold"/>
-          <w:sz w:val="12"/>
-          <w:szCs w:val="12"/>
-          <w:lang w:val="en-US"/>
-        </w:rPr>
-      </w:pPr>
-    </w:p>
-    <w:p>
-      <w:pPr>
-        <w:ind w:left="2160" w:right="401" w:firstLine="720"/>
-        <w:rPr>
-          <w:rFonts w:ascii="Bahnschrift SemiBold" w:hAnsi="Bahnschrift SemiBold"/>
-          <w:sz w:val="12"/>
-          <w:szCs w:val="12"/>
-          <w:lang w:val="en-US"/>
-        </w:rPr>
-      </w:pPr>
-    </w:p>
-    <w:p>
-      <w:pPr>
-        <w:ind w:left="2160" w:right="401" w:firstLine="720"/>
-        <w:rPr>
-          <w:rFonts w:ascii="Bahnschrift SemiBold" w:hAnsi="Bahnschrift SemiBold"/>
-          <w:sz w:val="12"/>
-          <w:szCs w:val="12"/>
-          <w:lang w:val="en-US"/>
-        </w:rPr>
-      </w:pPr>
-    </w:p>
-    <w:p>
-      <w:pPr>
-        <w:ind w:left="2160" w:right="401" w:firstLine="720"/>
-        <w:rPr>
-          <w:rFonts w:ascii="Bahnschrift SemiBold" w:hAnsi="Bahnschrift SemiBold"/>
-          <w:sz w:val="12"/>
-          <w:szCs w:val="12"/>
-          <w:lang w:val="en-US"/>
-        </w:rPr>
-      </w:pPr>
-    </w:p>
-    <w:p>
-      <w:pPr>
-        <w:ind w:left="2160" w:right="401" w:firstLine="720"/>
-        <w:rPr>
-          <w:rFonts w:ascii="Bahnschrift SemiBold" w:hAnsi="Bahnschrift SemiBold"/>
-          <w:sz w:val="12"/>
-          <w:szCs w:val="12"/>
-          <w:lang w:val="en-US"/>
-        </w:rPr>
-      </w:pPr>
-    </w:p>
-    <w:p>
-      <w:pPr>
-        <w:ind w:left="2160" w:right="401" w:firstLine="720"/>
-        <w:rPr>
-          <w:rFonts w:ascii="Bahnschrift SemiBold" w:hAnsi="Bahnschrift SemiBold"/>
-          <w:sz w:val="12"/>
-          <w:szCs w:val="12"/>
-          <w:lang w:val="en-US"/>
-        </w:rPr>
-      </w:pPr>
-    </w:p>
-    <w:p>
-      <w:pPr>
-        <w:ind w:left="2160" w:right="401" w:firstLine="720"/>
-        <w:rPr>
-          <w:rFonts w:ascii="Bahnschrift SemiBold" w:hAnsi="Bahnschrift SemiBold"/>
-          <w:sz w:val="12"/>
-          <w:szCs w:val="12"/>
-          <w:lang w:val="en-US"/>
-        </w:rPr>
-      </w:pPr>
-    </w:p>
-    <w:p>
-      <w:pPr>
-        <w:ind w:left="2160" w:right="401" w:firstLine="720"/>
-        <w:rPr>
-          <w:rFonts w:ascii="Bahnschrift SemiBold" w:hAnsi="Bahnschrift SemiBold"/>
-          <w:sz w:val="12"/>
-          <w:szCs w:val="12"/>
-          <w:lang w:val="en-US"/>
-        </w:rPr>
-      </w:pPr>
-    </w:p>
-    <w:p>
-      <w:pPr>
-        <w:ind w:left="2160" w:right="401" w:firstLine="720"/>
-        <w:rPr>
-          <w:rFonts w:ascii="Bahnschrift SemiBold" w:hAnsi="Bahnschrift SemiBold"/>
-          <w:sz w:val="12"/>
-          <w:szCs w:val="12"/>
-          <w:lang w:val="en-US"/>
-        </w:rPr>
-      </w:pPr>
-    </w:p>
-    <w:p>
-      <w:pPr>
-        <w:ind w:left="2160" w:right="401" w:firstLine="720"/>
-        <w:rPr>
-          <w:rFonts w:ascii="Bahnschrift SemiBold" w:hAnsi="Bahnschrift SemiBold"/>
-          <w:sz w:val="12"/>
-          <w:szCs w:val="12"/>
-          <w:lang w:val="en-US"/>
-        </w:rPr>
-      </w:pPr>
-    </w:p>
-    <w:p>
-      <w:pPr>
-        <w:ind w:left="2160" w:right="401" w:firstLine="720"/>
-        <w:rPr>
-          <w:rFonts w:ascii="Bahnschrift SemiBold" w:hAnsi="Bahnschrift SemiBold"/>
-          <w:sz w:val="12"/>
-          <w:szCs w:val="12"/>
-          <w:lang w:val="en-US"/>
-        </w:rPr>
-      </w:pPr>
-    </w:p>
-    <w:p>
-      <w:pPr>
-        <w:ind w:left="2160" w:right="401" w:firstLine="720"/>
-        <w:rPr>
-          <w:rFonts w:ascii="Bahnschrift SemiBold" w:hAnsi="Bahnschrift SemiBold"/>
-          <w:sz w:val="12"/>
-          <w:szCs w:val="12"/>
-          <w:lang w:val="en-US"/>
-        </w:rPr>
-      </w:pPr>
-    </w:p>
-    <w:p>
-      <w:pPr>
-        <w:ind w:left="2160" w:right="401" w:firstLine="720"/>
-        <w:rPr>
-          <w:rFonts w:ascii="Bahnschrift SemiBold" w:hAnsi="Bahnschrift SemiBold"/>
-          <w:sz w:val="12"/>
-          <w:szCs w:val="12"/>
-          <w:lang w:val="en-US"/>
-        </w:rPr>
-      </w:pPr>
-    </w:p>
-    <w:p>
-      <w:pPr>
-        <w:ind w:left="2160" w:right="401" w:firstLine="720"/>
-        <w:rPr>
-          <w:rFonts w:ascii="Bahnschrift SemiBold" w:hAnsi="Bahnschrift SemiBold"/>
-          <w:sz w:val="12"/>
-          <w:szCs w:val="12"/>
-          <w:lang w:val="en-US"/>
-        </w:rPr>
-      </w:pPr>
-    </w:p>
-    <w:p>
-      <w:pPr>
-        <w:ind w:left="720" w:right="401" w:firstLine="720"/>
-        <w:rPr>
-          <w:rFonts w:ascii="Bahnschrift SemiBold" w:hAnsi="Bahnschrift SemiBold"/>
-          <w:szCs w:val="22"/>
-          <w:lang w:val="en-US"/>
-        </w:rPr>
-      </w:pPr>
-      <w:r>
-        <w:rPr>
-          <w:rFonts w:ascii="Bahnschrift SemiBold" w:hAnsi="Bahnschrift SemiBold"/>
-          <w:szCs w:val="22"/>
-          <w:lang w:val="en-US"/>
-        </w:rPr>
-        <w:t>Step 7</w:t>
-      </w:r>
-      <w:r>
-        <w:rPr>
-          <w:rFonts w:ascii="Bahnschrift SemiBold" w:hAnsi="Bahnschrift SemiBold"/>
-          <w:szCs w:val="22"/>
-          <w:lang w:val="en-US"/>
-        </w:rPr>
-        <w:tab/>
-        <w:t>:</w:t>
-      </w:r>
-      <w:r>
-        <w:rPr>
-          <w:rFonts w:ascii="Bahnschrift SemiBold" w:hAnsi="Bahnschrift SemiBold"/>
-          <w:szCs w:val="22"/>
-          <w:lang w:val="en-US"/>
-        </w:rPr>
-        <w:tab/>
-        <w:t xml:space="preserve">After that export the configuration file and merge with another Switch </w:t>
-      </w:r>
-    </w:p>
-    <w:p>
-      <w:pPr>
-        <w:ind w:left="2160" w:firstLine="720"/>
-        <w:rPr>
-          <w:rFonts w:ascii="Bahnschrift SemiBold" w:hAnsi="Bahnschrift SemiBold"/>
-          <w:sz w:val="12"/>
-          <w:szCs w:val="12"/>
-          <w:lang w:val="en-US"/>
-        </w:rPr>
-      </w:pPr>
-      <w:r>
-        <w:rPr>
-          <w:rFonts w:ascii="Bahnschrift SemiBold" w:hAnsi="Bahnschrift SemiBold"/>
-          <w:szCs w:val="22"/>
-          <w:lang w:val="en-US"/>
-        </w:rPr>
-        <w:t>and everything is set and we check the response is coming or not.</w:t>
-      </w:r>
-    </w:p>
-    <w:p>
-      <w:pPr>
-        <w:rPr>
-          <w:rFonts w:ascii="Bahnschrift SemiBold" w:hAnsi="Bahnschrift SemiBold"/>
-          <w:sz w:val="12"/>
-          <w:szCs w:val="12"/>
-          <w:lang w:val="en-US"/>
-        </w:rPr>
-      </w:pPr>
-    </w:p>
-    <w:p>
-      <w:pPr>
-        <w:rPr>
-          <w:rFonts w:ascii="Bahnschrift SemiBold" w:hAnsi="Bahnschrift SemiBold"/>
-          <w:sz w:val="12"/>
-          <w:szCs w:val="12"/>
-          <w:lang w:val="en-US"/>
-        </w:rPr>
-      </w:pPr>
-    </w:p>
-    <w:p>
-      <w:pPr>
-        <w:rPr>
-          <w:rFonts w:ascii="Bahnschrift SemiBold" w:hAnsi="Bahnschrift SemiBold"/>
-          <w:sz w:val="12"/>
-          <w:szCs w:val="12"/>
-          <w:lang w:val="en-US"/>
-        </w:rPr>
-      </w:pPr>
-      <w:r>
-        <w:rPr>
-          <w:rFonts w:ascii="Bahnschrift SemiBold" w:hAnsi="Bahnschrift SemiBold"/>
-          <w:noProof/>
-          <w:szCs w:val="22"/>
-          <w:lang w:val="en-US"/>
-        </w:rPr>
-        <mc:AlternateContent>
-          <mc:Choice Requires="wpg">
-            <w:drawing>
-              <wp:anchor distT="0" distB="0" distL="114300" distR="114300" simplePos="0" relativeHeight="251712512" behindDoc="0" locked="0" layoutInCell="1" allowOverlap="1" wp14:anchorId="5F61DCE5" wp14:editId="5B06B114">
-                <wp:simplePos x="0" y="0"/>
-                <wp:positionH relativeFrom="column">
-                  <wp:posOffset>590550</wp:posOffset>
-                </wp:positionH>
-                <wp:positionV relativeFrom="paragraph">
-                  <wp:posOffset>10795</wp:posOffset>
-                </wp:positionV>
-                <wp:extent cx="5746115" cy="2414666"/>
-                <wp:effectExtent l="19050" t="19050" r="26035" b="24130"/>
-                <wp:wrapNone/>
-                <wp:docPr id="495032114" name="Group 11"/>
-                <wp:cNvGraphicFramePr/>
-                <a:graphic xmlns:a="http://schemas.openxmlformats.org/drawingml/2006/main">
-                  <a:graphicData uri="http://schemas.microsoft.com/office/word/2010/wordprocessingGroup">
-                    <wpg:wgp>
-                      <wpg:cNvGrpSpPr/>
-                      <wpg:grpSpPr>
-                        <a:xfrm>
-                          <a:off x="0" y="0"/>
-                          <a:ext cx="5746115" cy="2414666"/>
-                          <a:chOff x="0" y="202183"/>
-                          <a:chExt cx="5746115" cy="2415033"/>
-                        </a:xfrm>
-                      </wpg:grpSpPr>
-                      <pic:pic xmlns:pic="http://schemas.openxmlformats.org/drawingml/2006/picture">
-                        <pic:nvPicPr>
-                          <pic:cNvPr id="1138867285" name="Picture 1"/>
-                          <pic:cNvPicPr>
-                            <a:picLocks noChangeAspect="1"/>
-                          </pic:cNvPicPr>
-                        </pic:nvPicPr>
-                        <pic:blipFill>
-                          <a:blip r:embed="rId12">
-                            <a:extLst>
-                              <a:ext uri="{28A0092B-C50C-407E-A947-70E740481C1C}">
-                                <a14:useLocalDpi xmlns:a14="http://schemas.microsoft.com/office/drawing/2010/main" val="0"/>
-                              </a:ext>
-                            </a:extLst>
-                          </a:blip>
-                          <a:srcRect/>
-                          <a:stretch/>
-                        </pic:blipFill>
-                        <pic:spPr>
-                          <a:xfrm>
-                            <a:off x="0" y="202183"/>
-                            <a:ext cx="5746115" cy="2415033"/>
-                          </a:xfrm>
-                          <a:prstGeom prst="rect">
-                            <a:avLst/>
-                          </a:prstGeom>
-                          <a:ln>
-                            <a:solidFill>
-                              <a:schemeClr val="tx1"/>
-                            </a:solidFill>
-                          </a:ln>
-                        </pic:spPr>
-                      </pic:pic>
-                      <wps:wsp>
-                        <wps:cNvPr id="1432905114" name="Rectangle 6"/>
-                        <wps:cNvSpPr/>
-                        <wps:spPr>
-                          <a:xfrm>
-                            <a:off x="2200275" y="2312064"/>
-                            <a:ext cx="942975" cy="200025"/>
-                          </a:xfrm>
-                          <a:prstGeom prst="rect">
-                            <a:avLst/>
-                          </a:prstGeom>
-                          <a:noFill/>
-                          <a:ln w="19050">
-                            <a:solidFill>
-                              <a:srgbClr val="FF0000"/>
-                            </a:solidFill>
-                          </a:ln>
-                        </wps:spPr>
-                        <wps:style>
-                          <a:lnRef idx="2">
-                            <a:schemeClr val="accent6"/>
-                          </a:lnRef>
-                          <a:fillRef idx="1">
-                            <a:schemeClr val="lt1"/>
-                          </a:fillRef>
-                          <a:effectRef idx="0">
-                            <a:schemeClr val="accent6"/>
-                          </a:effectRef>
-                          <a:fontRef idx="minor">
-                            <a:schemeClr val="dk1"/>
-                          </a:fontRef>
-                        </wps:style>
-                        <wps:bodyPr rot="0" spcFirstLastPara="0" vertOverflow="overflow" horzOverflow="overflow" vert="horz" wrap="square" lIns="91440" tIns="45720" rIns="91440" bIns="45720" numCol="1" spcCol="0" rtlCol="0" fromWordArt="0" anchor="ctr" anchorCtr="0" forceAA="0" compatLnSpc="1">
-                          <a:prstTxWarp prst="textNoShape">
-                            <a:avLst/>
-                          </a:prstTxWarp>
-                          <a:noAutofit/>
-                        </wps:bodyPr>
-                      </wps:wsp>
-                    </wpg:wgp>
-                  </a:graphicData>
-                </a:graphic>
+                <wp14:sizeRelH relativeFrom="margin">
+                  <wp14:pctWidth>0</wp14:pctWidth>
+                </wp14:sizeRelH>
                 <wp14:sizeRelV relativeFrom="margin">
                   <wp14:pctHeight>0</wp14:pctHeight>
                 </wp14:sizeRelV>
@@ -2121,12 +1024,12 @@
           </mc:Choice>
           <mc:Fallback>
             <w:pict>
-              <v:group w14:anchorId="61164040" id="Group 11" o:spid="_x0000_s1026" style="position:absolute;margin-left:46.5pt;margin-top:.85pt;width:452.45pt;height:190.15pt;z-index:251712512;mso-height-relative:margin" coordorigin=",2021" coordsize="57461,24150" o:gfxdata="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">
-                <v:shape id="Picture 1" o:spid="_x0000_s1027" type="#_x0000_t75" style="position:absolute;top:2021;width:57461;height:24151;visibility:visible;mso-wrap-style:square" o:gfxdata="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" stroked="t" strokecolor="black [3213]">
-                  <v:imagedata r:id="rId13" o:title=""/>
+              <v:group w14:anchorId="4CAAA230" id="Group 8" o:spid="_x0000_s1026" style="position:absolute;margin-left:92.25pt;margin-top:2.75pt;width:356.25pt;height:224.25pt;z-index:251692032;mso-width-relative:margin;mso-height-relative:margin" coordorigin=",128" coordsize="52101,32103" o:gfxdata="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">
+                <v:shape id="Picture 1" o:spid="_x0000_s1027" type="#_x0000_t75" style="position:absolute;top:128;width:52101;height:32103;visibility:visible;mso-wrap-style:square" o:gfxdata="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" stroked="t" strokecolor="black [3213]">
+                  <v:imagedata r:id="rId10" o:title=""/>
                   <v:path arrowok="t"/>
                 </v:shape>
-                <v:rect id="Rectangle 6" o:spid="_x0000_s1028" style="position:absolute;left:22002;top:23120;width:9430;height:2000;visibility:visible;mso-wrap-style:square;v-text-anchor:middle" o:gfxdata="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" filled="f" strokecolor="red" strokeweight="1.5pt"/>
+                <v:rect id="Rectangle 6" o:spid="_x0000_s1028" style="position:absolute;left:13144;top:10888;width:8287;height:8671;visibility:visible;mso-wrap-style:square;v-text-anchor:middle" o:gfxdata="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" filled="f" strokecolor="red" strokeweight="1.5pt"/>
               </v:group>
             </w:pict>
           </mc:Fallback>
@@ -2137,290 +1040,96 @@
       <w:pPr>
         <w:rPr>
           <w:rFonts w:ascii="Bahnschrift SemiBold" w:hAnsi="Bahnschrift SemiBold"/>
-          <w:sz w:val="12"/>
-          <w:szCs w:val="12"/>
-          <w:lang w:val="en-US"/>
-        </w:rPr>
-      </w:pPr>
-    </w:p>
-    <w:p>
-      <w:pPr>
-        <w:rPr>
-          <w:rFonts w:ascii="Bahnschrift SemiBold" w:hAnsi="Bahnschrift SemiBold"/>
-          <w:sz w:val="12"/>
-          <w:szCs w:val="12"/>
-          <w:lang w:val="en-US"/>
-        </w:rPr>
-      </w:pPr>
-    </w:p>
-    <w:p>
-      <w:pPr>
-        <w:rPr>
-          <w:rFonts w:ascii="Bahnschrift SemiBold" w:hAnsi="Bahnschrift SemiBold"/>
-          <w:sz w:val="12"/>
-          <w:szCs w:val="12"/>
-          <w:lang w:val="en-US"/>
-        </w:rPr>
-      </w:pPr>
-    </w:p>
-    <w:p>
-      <w:pPr>
-        <w:rPr>
-          <w:rFonts w:ascii="Bahnschrift SemiBold" w:hAnsi="Bahnschrift SemiBold"/>
-          <w:sz w:val="12"/>
-          <w:szCs w:val="12"/>
-          <w:lang w:val="en-US"/>
-        </w:rPr>
-      </w:pPr>
-    </w:p>
-    <w:p>
-      <w:pPr>
-        <w:rPr>
-          <w:rFonts w:ascii="Bahnschrift SemiBold" w:hAnsi="Bahnschrift SemiBold"/>
-          <w:sz w:val="12"/>
-          <w:szCs w:val="12"/>
-          <w:lang w:val="en-US"/>
-        </w:rPr>
-      </w:pPr>
-    </w:p>
-    <w:p>
-      <w:pPr>
-        <w:rPr>
-          <w:rFonts w:ascii="Bahnschrift SemiBold" w:hAnsi="Bahnschrift SemiBold"/>
-          <w:sz w:val="12"/>
-          <w:szCs w:val="12"/>
-          <w:lang w:val="en-US"/>
-        </w:rPr>
-      </w:pPr>
-    </w:p>
-    <w:p>
-      <w:pPr>
-        <w:rPr>
-          <w:rFonts w:ascii="Bahnschrift SemiBold" w:hAnsi="Bahnschrift SemiBold"/>
-          <w:sz w:val="12"/>
-          <w:szCs w:val="12"/>
-          <w:lang w:val="en-US"/>
-        </w:rPr>
-      </w:pPr>
-    </w:p>
-    <w:p>
-      <w:pPr>
-        <w:rPr>
-          <w:rFonts w:ascii="Bahnschrift SemiBold" w:hAnsi="Bahnschrift SemiBold"/>
-          <w:sz w:val="12"/>
-          <w:szCs w:val="12"/>
-          <w:lang w:val="en-US"/>
-        </w:rPr>
-      </w:pPr>
-    </w:p>
-    <w:p>
-      <w:pPr>
-        <w:rPr>
-          <w:rFonts w:ascii="Bahnschrift SemiBold" w:hAnsi="Bahnschrift SemiBold"/>
-          <w:sz w:val="12"/>
-          <w:szCs w:val="12"/>
-          <w:lang w:val="en-US"/>
-        </w:rPr>
-      </w:pPr>
-    </w:p>
-    <w:p>
-      <w:pPr>
-        <w:rPr>
-          <w:rFonts w:ascii="Bahnschrift SemiBold" w:hAnsi="Bahnschrift SemiBold"/>
-          <w:sz w:val="12"/>
-          <w:szCs w:val="12"/>
-          <w:lang w:val="en-US"/>
-        </w:rPr>
-      </w:pPr>
-      <w:r>
-        <w:rPr>
-          <w:noProof/>
-        </w:rPr>
-        <mc:AlternateContent>
-          <mc:Choice Requires="wps">
-            <w:drawing>
-              <wp:anchor distT="0" distB="0" distL="114300" distR="114300" simplePos="0" relativeHeight="251714560" behindDoc="0" locked="0" layoutInCell="1" allowOverlap="1" wp14:anchorId="6221382E" wp14:editId="1E834468">
-                <wp:simplePos x="0" y="0"/>
-                <wp:positionH relativeFrom="column">
-                  <wp:posOffset>3895725</wp:posOffset>
-                </wp:positionH>
-                <wp:positionV relativeFrom="paragraph">
-                  <wp:posOffset>116584</wp:posOffset>
-                </wp:positionV>
-                <wp:extent cx="942975" cy="199962"/>
-                <wp:effectExtent l="0" t="0" r="0" b="0"/>
-                <wp:wrapNone/>
-                <wp:docPr id="2031864517" name="Rectangle 6"/>
-                <wp:cNvGraphicFramePr/>
-                <a:graphic xmlns:a="http://schemas.openxmlformats.org/drawingml/2006/main">
-                  <a:graphicData uri="http://schemas.microsoft.com/office/word/2010/wordprocessingShape">
-                    <wps:wsp>
-                      <wps:cNvSpPr/>
-                      <wps:spPr>
-                        <a:xfrm>
-                          <a:off x="0" y="0"/>
-                          <a:ext cx="942975" cy="199962"/>
-                        </a:xfrm>
-                        <a:prstGeom prst="rect">
-                          <a:avLst/>
-                        </a:prstGeom>
-                        <a:noFill/>
-                        <a:ln w="19050">
-                          <a:solidFill>
-                            <a:srgbClr val="FF0000"/>
-                          </a:solidFill>
-                        </a:ln>
-                      </wps:spPr>
-                      <wps:style>
-                        <a:lnRef idx="2">
-                          <a:schemeClr val="accent6"/>
-                        </a:lnRef>
-                        <a:fillRef idx="1">
-                          <a:schemeClr val="lt1"/>
-                        </a:fillRef>
-                        <a:effectRef idx="0">
-                          <a:schemeClr val="accent6"/>
-                        </a:effectRef>
-                        <a:fontRef idx="minor">
-                          <a:schemeClr val="dk1"/>
-                        </a:fontRef>
-                      </wps:style>
-                      <wps:bodyPr rot="0" spcFirstLastPara="0" vertOverflow="overflow" horzOverflow="overflow" vert="horz" wrap="square" lIns="91440" tIns="45720" rIns="91440" bIns="45720" numCol="1" spcCol="0" rtlCol="0" fromWordArt="0" anchor="ctr" anchorCtr="0" forceAA="0" compatLnSpc="1">
-                        <a:prstTxWarp prst="textNoShape">
-                          <a:avLst/>
-                        </a:prstTxWarp>
-                        <a:noAutofit/>
-                      </wps:bodyPr>
-                    </wps:wsp>
-                  </a:graphicData>
-                </a:graphic>
-              </wp:anchor>
-            </w:drawing>
-          </mc:Choice>
-          <mc:Fallback>
-            <w:pict>
-              <v:rect w14:anchorId="298F0EAF" id="Rectangle 6" o:spid="_x0000_s1026" style="position:absolute;margin-left:306.75pt;margin-top:9.2pt;width:74.25pt;height:15.75pt;z-index:251714560;visibility:visible;mso-wrap-style:square;mso-wrap-distance-left:9pt;mso-wrap-distance-top:0;mso-wrap-distance-right:9pt;mso-wrap-distance-bottom:0;mso-position-horizontal:absolute;mso-position-horizontal-relative:text;mso-position-vertical:absolute;mso-position-vertical-relative:text;v-text-anchor:middle" o:gfxdata="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" filled="f" strokecolor="red" strokeweight="1.5pt"/>
-            </w:pict>
-          </mc:Fallback>
-        </mc:AlternateContent>
-      </w:r>
-    </w:p>
-    <w:p>
-      <w:pPr>
-        <w:rPr>
-          <w:rFonts w:ascii="Bahnschrift SemiBold" w:hAnsi="Bahnschrift SemiBold"/>
-          <w:sz w:val="12"/>
-          <w:szCs w:val="12"/>
-          <w:lang w:val="en-US"/>
-        </w:rPr>
-      </w:pPr>
-    </w:p>
-    <w:p>
-      <w:pPr>
-        <w:rPr>
-          <w:rFonts w:ascii="Bahnschrift SemiBold" w:hAnsi="Bahnschrift SemiBold"/>
-          <w:sz w:val="12"/>
-          <w:szCs w:val="12"/>
-          <w:lang w:val="en-US"/>
-        </w:rPr>
-      </w:pPr>
-    </w:p>
-    <w:p>
-      <w:pPr>
-        <w:rPr>
-          <w:rFonts w:ascii="Bahnschrift SemiBold" w:hAnsi="Bahnschrift SemiBold"/>
-          <w:sz w:val="12"/>
-          <w:szCs w:val="12"/>
-          <w:lang w:val="en-US"/>
-        </w:rPr>
-      </w:pPr>
-    </w:p>
-    <w:p>
-      <w:pPr>
-        <w:rPr>
-          <w:rFonts w:ascii="Bahnschrift SemiBold" w:hAnsi="Bahnschrift SemiBold"/>
-          <w:sz w:val="12"/>
-          <w:szCs w:val="12"/>
-          <w:lang w:val="en-US"/>
-        </w:rPr>
-      </w:pPr>
-    </w:p>
-    <w:p>
-      <w:pPr>
-        <w:rPr>
-          <w:rFonts w:ascii="Bahnschrift SemiBold" w:hAnsi="Bahnschrift SemiBold"/>
-          <w:sz w:val="12"/>
-          <w:szCs w:val="12"/>
-          <w:lang w:val="en-US"/>
-        </w:rPr>
-      </w:pPr>
-    </w:p>
-    <w:p>
-      <w:pPr>
-        <w:rPr>
-          <w:rFonts w:ascii="Bahnschrift SemiBold" w:hAnsi="Bahnschrift SemiBold"/>
-          <w:sz w:val="12"/>
-          <w:szCs w:val="12"/>
-          <w:lang w:val="en-US"/>
-        </w:rPr>
-      </w:pPr>
-    </w:p>
-    <w:p>
-      <w:pPr>
-        <w:rPr>
-          <w:rFonts w:ascii="Bahnschrift SemiBold" w:hAnsi="Bahnschrift SemiBold"/>
-          <w:sz w:val="12"/>
-          <w:szCs w:val="12"/>
-          <w:lang w:val="en-US"/>
-        </w:rPr>
-      </w:pPr>
-    </w:p>
-    <w:p>
-      <w:pPr>
-        <w:rPr>
-          <w:rFonts w:ascii="Bahnschrift SemiBold" w:hAnsi="Bahnschrift SemiBold"/>
-          <w:sz w:val="12"/>
-          <w:szCs w:val="12"/>
-          <w:lang w:val="en-US"/>
-        </w:rPr>
-      </w:pPr>
-    </w:p>
-    <w:p>
-      <w:pPr>
-        <w:rPr>
-          <w:rFonts w:ascii="Bahnschrift SemiBold" w:hAnsi="Bahnschrift SemiBold"/>
-          <w:sz w:val="12"/>
-          <w:szCs w:val="12"/>
-          <w:lang w:val="en-US"/>
-        </w:rPr>
-      </w:pPr>
-    </w:p>
-    <w:p>
-      <w:pPr>
-        <w:rPr>
-          <w:rFonts w:ascii="Bahnschrift SemiBold" w:hAnsi="Bahnschrift SemiBold"/>
-          <w:sz w:val="12"/>
-          <w:szCs w:val="12"/>
-          <w:lang w:val="en-US"/>
-        </w:rPr>
-      </w:pPr>
-    </w:p>
-    <w:p>
-      <w:pPr>
-        <w:rPr>
-          <w:rFonts w:ascii="Bahnschrift SemiBold" w:hAnsi="Bahnschrift SemiBold"/>
-          <w:sz w:val="12"/>
-          <w:szCs w:val="12"/>
-          <w:lang w:val="en-US"/>
-        </w:rPr>
-      </w:pPr>
-    </w:p>
-    <w:p>
-      <w:pPr>
-        <w:rPr>
-          <w:rFonts w:ascii="Bahnschrift SemiBold" w:hAnsi="Bahnschrift SemiBold"/>
-          <w:sz w:val="12"/>
-          <w:szCs w:val="12"/>
+          <w:szCs w:val="22"/>
+          <w:lang w:val="en-US"/>
+        </w:rPr>
+      </w:pPr>
+    </w:p>
+    <w:p>
+      <w:pPr>
+        <w:rPr>
+          <w:rFonts w:ascii="Bahnschrift SemiBold" w:hAnsi="Bahnschrift SemiBold"/>
+          <w:szCs w:val="22"/>
+          <w:lang w:val="en-US"/>
+        </w:rPr>
+      </w:pPr>
+    </w:p>
+    <w:p>
+      <w:pPr>
+        <w:rPr>
+          <w:rFonts w:ascii="Bahnschrift SemiBold" w:hAnsi="Bahnschrift SemiBold"/>
+          <w:szCs w:val="22"/>
+          <w:lang w:val="en-US"/>
+        </w:rPr>
+      </w:pPr>
+    </w:p>
+    <w:p>
+      <w:pPr>
+        <w:rPr>
+          <w:rFonts w:ascii="Bahnschrift SemiBold" w:hAnsi="Bahnschrift SemiBold"/>
+          <w:szCs w:val="22"/>
+          <w:lang w:val="en-US"/>
+        </w:rPr>
+      </w:pPr>
+    </w:p>
+    <w:p>
+      <w:pPr>
+        <w:rPr>
+          <w:rFonts w:ascii="Bahnschrift SemiBold" w:hAnsi="Bahnschrift SemiBold"/>
+          <w:szCs w:val="22"/>
+          <w:lang w:val="en-US"/>
+        </w:rPr>
+      </w:pPr>
+    </w:p>
+    <w:p>
+      <w:pPr>
+        <w:rPr>
+          <w:rFonts w:ascii="Bahnschrift SemiBold" w:hAnsi="Bahnschrift SemiBold"/>
+          <w:szCs w:val="22"/>
+          <w:lang w:val="en-US"/>
+        </w:rPr>
+      </w:pPr>
+      <w:r>
+        <w:rPr>
+          <w:rFonts w:ascii="Bahnschrift SemiBold" w:hAnsi="Bahnschrift SemiBold"/>
+          <w:szCs w:val="22"/>
+          <w:lang w:val="en-US"/>
+        </w:rPr>
+        <w:tab/>
+      </w:r>
+    </w:p>
+    <w:p>
+      <w:pPr>
+        <w:rPr>
+          <w:rFonts w:ascii="Bahnschrift SemiBold" w:hAnsi="Bahnschrift SemiBold"/>
+          <w:szCs w:val="22"/>
+          <w:lang w:val="en-US"/>
+        </w:rPr>
+      </w:pPr>
+    </w:p>
+    <w:p>
+      <w:pPr>
+        <w:rPr>
+          <w:rFonts w:ascii="Bahnschrift SemiBold" w:hAnsi="Bahnschrift SemiBold"/>
+          <w:szCs w:val="22"/>
+          <w:lang w:val="en-US"/>
+        </w:rPr>
+      </w:pPr>
+    </w:p>
+    <w:p>
+      <w:pPr>
+        <w:rPr>
+          <w:rFonts w:ascii="Bahnschrift SemiBold" w:hAnsi="Bahnschrift SemiBold"/>
+          <w:szCs w:val="22"/>
+          <w:lang w:val="en-US"/>
+        </w:rPr>
+      </w:pPr>
+    </w:p>
+    <w:p>
+      <w:pPr>
+        <w:rPr>
+          <w:rFonts w:ascii="Bahnschrift SemiBold" w:hAnsi="Bahnschrift SemiBold"/>
+          <w:szCs w:val="22"/>
           <w:lang w:val="en-US"/>
         </w:rPr>
       </w:pPr>
@@ -2458,16 +1167,16 @@
           <w:lang w:val="en-US"/>
         </w:rPr>
         <w:drawing>
-          <wp:anchor distT="0" distB="0" distL="114300" distR="114300" simplePos="0" relativeHeight="251715584" behindDoc="0" locked="0" layoutInCell="1" allowOverlap="1" wp14:anchorId="1C6A2E3E" wp14:editId="13272CC5">
+          <wp:anchor distT="0" distB="0" distL="114300" distR="114300" simplePos="0" relativeHeight="251715584" behindDoc="0" locked="0" layoutInCell="1" allowOverlap="1" wp14:anchorId="1C6A2E3E" wp14:editId="186BAA1B">
             <wp:simplePos x="0" y="0"/>
             <wp:positionH relativeFrom="column">
-              <wp:posOffset>183515</wp:posOffset>
+              <wp:posOffset>419100</wp:posOffset>
             </wp:positionH>
             <wp:positionV relativeFrom="paragraph">
               <wp:posOffset>333375</wp:posOffset>
             </wp:positionV>
-            <wp:extent cx="6278245" cy="3310890"/>
-            <wp:effectExtent l="0" t="0" r="8255" b="3810"/>
+            <wp:extent cx="5800725" cy="3310890"/>
+            <wp:effectExtent l="0" t="0" r="9525" b="3810"/>
             <wp:wrapSquare wrapText="bothSides"/>
             <wp:docPr id="1866767581" name="Picture 1"/>
             <wp:cNvGraphicFramePr>
@@ -2481,7 +1190,7 @@
                     <pic:cNvPicPr/>
                   </pic:nvPicPr>
                   <pic:blipFill>
-                    <a:blip r:embed="rId14">
+                    <a:blip r:embed="rId11">
                       <a:extLst>
                         <a:ext uri="{28A0092B-C50C-407E-A947-70E740481C1C}">
                           <a14:useLocalDpi xmlns:a14="http://schemas.microsoft.com/office/drawing/2010/main" val="0"/>
@@ -2495,7 +1204,7 @@
                   <pic:spPr>
                     <a:xfrm>
                       <a:off x="0" y="0"/>
-                      <a:ext cx="6278245" cy="3310890"/>
+                      <a:ext cx="5800725" cy="3310890"/>
                     </a:xfrm>
                     <a:prstGeom prst="rect">
                       <a:avLst/>
@@ -2544,6 +1253,114 @@
     </w:p>
     <w:p>
       <w:pPr>
+        <w:rPr>
+          <w:rFonts w:ascii="Bahnschrift SemiBold" w:hAnsi="Bahnschrift SemiBold"/>
+          <w:szCs w:val="22"/>
+          <w:lang w:val="en-US"/>
+        </w:rPr>
+      </w:pPr>
+    </w:p>
+    <w:p>
+      <w:pPr>
+        <w:rPr>
+          <w:rFonts w:ascii="Bahnschrift SemiBold" w:hAnsi="Bahnschrift SemiBold"/>
+          <w:szCs w:val="22"/>
+          <w:lang w:val="en-US"/>
+        </w:rPr>
+      </w:pPr>
+    </w:p>
+    <w:p>
+      <w:pPr>
+        <w:rPr>
+          <w:rFonts w:ascii="Bahnschrift SemiBold" w:hAnsi="Bahnschrift SemiBold"/>
+          <w:szCs w:val="22"/>
+          <w:lang w:val="en-US"/>
+        </w:rPr>
+      </w:pPr>
+    </w:p>
+    <w:p>
+      <w:pPr>
+        <w:rPr>
+          <w:rFonts w:ascii="Bahnschrift SemiBold" w:hAnsi="Bahnschrift SemiBold"/>
+          <w:szCs w:val="22"/>
+          <w:lang w:val="en-US"/>
+        </w:rPr>
+      </w:pPr>
+    </w:p>
+    <w:p>
+      <w:pPr>
+        <w:rPr>
+          <w:rFonts w:ascii="Bahnschrift SemiBold" w:hAnsi="Bahnschrift SemiBold"/>
+          <w:szCs w:val="22"/>
+          <w:lang w:val="en-US"/>
+        </w:rPr>
+      </w:pPr>
+    </w:p>
+    <w:p>
+      <w:pPr>
+        <w:rPr>
+          <w:rFonts w:ascii="Bahnschrift SemiBold" w:hAnsi="Bahnschrift SemiBold"/>
+          <w:szCs w:val="22"/>
+          <w:lang w:val="en-US"/>
+        </w:rPr>
+      </w:pPr>
+    </w:p>
+    <w:p>
+      <w:pPr>
+        <w:rPr>
+          <w:rFonts w:ascii="Bahnschrift SemiBold" w:hAnsi="Bahnschrift SemiBold"/>
+          <w:szCs w:val="22"/>
+          <w:lang w:val="en-US"/>
+        </w:rPr>
+      </w:pPr>
+    </w:p>
+    <w:p>
+      <w:pPr>
+        <w:rPr>
+          <w:rFonts w:ascii="Bahnschrift SemiBold" w:hAnsi="Bahnschrift SemiBold"/>
+          <w:szCs w:val="22"/>
+          <w:lang w:val="en-US"/>
+        </w:rPr>
+      </w:pPr>
+    </w:p>
+    <w:p>
+      <w:pPr>
+        <w:rPr>
+          <w:rFonts w:ascii="Bahnschrift SemiBold" w:hAnsi="Bahnschrift SemiBold"/>
+          <w:szCs w:val="22"/>
+          <w:lang w:val="en-US"/>
+        </w:rPr>
+      </w:pPr>
+    </w:p>
+    <w:p>
+      <w:pPr>
+        <w:rPr>
+          <w:rFonts w:ascii="Bahnschrift SemiBold" w:hAnsi="Bahnschrift SemiBold"/>
+          <w:szCs w:val="22"/>
+          <w:lang w:val="en-US"/>
+        </w:rPr>
+      </w:pPr>
+    </w:p>
+    <w:p>
+      <w:pPr>
+        <w:rPr>
+          <w:rFonts w:ascii="Bahnschrift SemiBold" w:hAnsi="Bahnschrift SemiBold"/>
+          <w:szCs w:val="22"/>
+          <w:lang w:val="en-US"/>
+        </w:rPr>
+      </w:pPr>
+    </w:p>
+    <w:p>
+      <w:pPr>
+        <w:rPr>
+          <w:rFonts w:ascii="Bahnschrift SemiBold" w:hAnsi="Bahnschrift SemiBold"/>
+          <w:szCs w:val="22"/>
+          <w:lang w:val="en-US"/>
+        </w:rPr>
+      </w:pPr>
+    </w:p>
+    <w:p>
+      <w:pPr>
         <w:pStyle w:val="ListParagraph"/>
         <w:numPr>
           <w:ilvl w:val="0"/>
@@ -2587,24 +1404,21 @@
       </w:pPr>
       <w:r>
         <w:rPr>
-          <w:rFonts w:ascii="Bahnschrift SemiBold" w:hAnsi="Bahnschrift SemiBold"/>
           <w:noProof/>
-          <w:szCs w:val="22"/>
-          <w:lang w:val="en-US"/>
         </w:rPr>
         <w:drawing>
-          <wp:anchor distT="0" distB="0" distL="114300" distR="114300" simplePos="0" relativeHeight="251663360" behindDoc="0" locked="0" layoutInCell="1" allowOverlap="1" wp14:anchorId="13180E37" wp14:editId="505A620C">
+          <wp:anchor distT="0" distB="0" distL="114300" distR="114300" simplePos="0" relativeHeight="251721728" behindDoc="0" locked="0" layoutInCell="1" allowOverlap="1" wp14:anchorId="3A6FB425" wp14:editId="324261AB">
             <wp:simplePos x="0" y="0"/>
             <wp:positionH relativeFrom="column">
-              <wp:posOffset>1276350</wp:posOffset>
+              <wp:posOffset>1294765</wp:posOffset>
             </wp:positionH>
             <wp:positionV relativeFrom="paragraph">
-              <wp:posOffset>97155</wp:posOffset>
+              <wp:posOffset>34925</wp:posOffset>
             </wp:positionV>
-            <wp:extent cx="4019550" cy="1871345"/>
-            <wp:effectExtent l="19050" t="19050" r="19050" b="14605"/>
+            <wp:extent cx="3978275" cy="1872615"/>
+            <wp:effectExtent l="19050" t="19050" r="22225" b="13335"/>
             <wp:wrapSquare wrapText="bothSides"/>
-            <wp:docPr id="319602131" name="Picture 1"/>
+            <wp:docPr id="4197046" name="Picture 1"/>
             <wp:cNvGraphicFramePr>
               <a:graphicFrameLocks xmlns:a="http://schemas.openxmlformats.org/drawingml/2006/main" noChangeAspect="1"/>
             </wp:cNvGraphicFramePr>
@@ -2612,13 +1426,144 @@
               <a:graphicData uri="http://schemas.openxmlformats.org/drawingml/2006/picture">
                 <pic:pic xmlns:pic="http://schemas.openxmlformats.org/drawingml/2006/picture">
                   <pic:nvPicPr>
-                    <pic:cNvPr id="319602131" name="Picture 1"/>
+                    <pic:cNvPr id="4197046" name=""/>
+                    <pic:cNvPicPr/>
+                  </pic:nvPicPr>
+                  <pic:blipFill>
+                    <a:blip r:embed="rId12">
+                      <a:extLst>
+                        <a:ext uri="{28A0092B-C50C-407E-A947-70E740481C1C}">
+                          <a14:useLocalDpi xmlns:a14="http://schemas.microsoft.com/office/drawing/2010/main" val="0"/>
+                        </a:ext>
+                      </a:extLst>
+                    </a:blip>
+                    <a:stretch>
+                      <a:fillRect/>
+                    </a:stretch>
+                  </pic:blipFill>
+                  <pic:spPr>
+                    <a:xfrm>
+                      <a:off x="0" y="0"/>
+                      <a:ext cx="3978275" cy="1872615"/>
+                    </a:xfrm>
+                    <a:prstGeom prst="rect">
+                      <a:avLst/>
+                    </a:prstGeom>
+                    <a:ln>
+                      <a:solidFill>
+                        <a:schemeClr val="tx1"/>
+                      </a:solidFill>
+                    </a:ln>
+                  </pic:spPr>
+                </pic:pic>
+              </a:graphicData>
+            </a:graphic>
+            <wp14:sizeRelH relativeFrom="page">
+              <wp14:pctWidth>0</wp14:pctWidth>
+            </wp14:sizeRelH>
+            <wp14:sizeRelV relativeFrom="page">
+              <wp14:pctHeight>0</wp14:pctHeight>
+            </wp14:sizeRelV>
+          </wp:anchor>
+        </w:drawing>
+      </w:r>
+    </w:p>
+    <w:p>
+      <w:pPr>
+        <w:rPr>
+          <w:rFonts w:ascii="Bahnschrift SemiBold" w:hAnsi="Bahnschrift SemiBold"/>
+          <w:szCs w:val="22"/>
+          <w:lang w:val="en-US"/>
+        </w:rPr>
+      </w:pPr>
+    </w:p>
+    <w:p>
+      <w:pPr>
+        <w:rPr>
+          <w:rFonts w:ascii="Bahnschrift SemiBold" w:hAnsi="Bahnschrift SemiBold"/>
+          <w:szCs w:val="22"/>
+          <w:lang w:val="en-US"/>
+        </w:rPr>
+      </w:pPr>
+    </w:p>
+    <w:p>
+      <w:pPr>
+        <w:rPr>
+          <w:rFonts w:ascii="Bahnschrift SemiBold" w:hAnsi="Bahnschrift SemiBold"/>
+          <w:szCs w:val="22"/>
+          <w:lang w:val="en-US"/>
+        </w:rPr>
+      </w:pPr>
+    </w:p>
+    <w:p>
+      <w:pPr>
+        <w:rPr>
+          <w:rFonts w:ascii="Bahnschrift SemiBold" w:hAnsi="Bahnschrift SemiBold"/>
+          <w:szCs w:val="22"/>
+          <w:lang w:val="en-US"/>
+        </w:rPr>
+      </w:pPr>
+    </w:p>
+    <w:p>
+      <w:pPr>
+        <w:rPr>
+          <w:rFonts w:ascii="Bahnschrift SemiBold" w:hAnsi="Bahnschrift SemiBold"/>
+          <w:szCs w:val="22"/>
+          <w:lang w:val="en-US"/>
+        </w:rPr>
+      </w:pPr>
+    </w:p>
+    <w:p>
+      <w:pPr>
+        <w:rPr>
+          <w:rFonts w:ascii="Bahnschrift SemiBold" w:hAnsi="Bahnschrift SemiBold"/>
+          <w:szCs w:val="22"/>
+          <w:lang w:val="en-US"/>
+        </w:rPr>
+      </w:pPr>
+    </w:p>
+    <w:p>
+      <w:pPr>
+        <w:rPr>
+          <w:rFonts w:ascii="Bahnschrift SemiBold" w:hAnsi="Bahnschrift SemiBold"/>
+          <w:szCs w:val="22"/>
+          <w:lang w:val="en-US"/>
+        </w:rPr>
+      </w:pPr>
+      <w:r>
+        <w:rPr>
+          <w:rFonts w:ascii="Bahnschrift SemiBold" w:hAnsi="Bahnschrift SemiBold"/>
+          <w:noProof/>
+          <w:szCs w:val="22"/>
+          <w:lang w:val="en-US"/>
+        </w:rPr>
+        <w:drawing>
+          <wp:anchor distT="0" distB="0" distL="114300" distR="114300" simplePos="0" relativeHeight="251716608" behindDoc="0" locked="0" layoutInCell="1" allowOverlap="1" wp14:anchorId="58BA9682" wp14:editId="453538E2">
+            <wp:simplePos x="0" y="0"/>
+            <wp:positionH relativeFrom="column">
+              <wp:posOffset>1292225</wp:posOffset>
+            </wp:positionH>
+            <wp:positionV relativeFrom="paragraph">
+              <wp:posOffset>81280</wp:posOffset>
+            </wp:positionV>
+            <wp:extent cx="3978275" cy="1807845"/>
+            <wp:effectExtent l="19050" t="19050" r="22225" b="20955"/>
+            <wp:wrapSquare wrapText="bothSides"/>
+            <wp:docPr id="943375418" name="Picture 12"/>
+            <wp:cNvGraphicFramePr>
+              <a:graphicFrameLocks xmlns:a="http://schemas.openxmlformats.org/drawingml/2006/main" noChangeAspect="1"/>
+            </wp:cNvGraphicFramePr>
+            <a:graphic xmlns:a="http://schemas.openxmlformats.org/drawingml/2006/main">
+              <a:graphicData uri="http://schemas.openxmlformats.org/drawingml/2006/picture">
+                <pic:pic xmlns:pic="http://schemas.openxmlformats.org/drawingml/2006/picture">
+                  <pic:nvPicPr>
+                    <pic:cNvPr id="943375418" name="Picture 12"/>
                     <pic:cNvPicPr>
                       <a:picLocks noChangeAspect="1" noChangeArrowheads="1"/>
                     </pic:cNvPicPr>
                   </pic:nvPicPr>
                   <pic:blipFill>
-                    <a:blip r:embed="rId15">
+                    <a:blip r:embed="rId13">
                       <a:extLst>
                         <a:ext uri="{28A0092B-C50C-407E-A947-70E740481C1C}">
                           <a14:useLocalDpi xmlns:a14="http://schemas.microsoft.com/office/drawing/2010/main" val="0"/>
@@ -2632,7 +1577,7 @@
                   <pic:spPr bwMode="auto">
                     <a:xfrm>
                       <a:off x="0" y="0"/>
-                      <a:ext cx="4019550" cy="1871345"/>
+                      <a:ext cx="3978275" cy="1807845"/>
                     </a:xfrm>
                     <a:prstGeom prst="rect">
                       <a:avLst/>
@@ -2719,132 +1664,6 @@
           <w:lang w:val="en-US"/>
         </w:rPr>
       </w:pPr>
-      <w:r>
-        <w:rPr>
-          <w:rFonts w:ascii="Bahnschrift SemiBold" w:hAnsi="Bahnschrift SemiBold"/>
-          <w:noProof/>
-          <w:szCs w:val="22"/>
-          <w:lang w:val="en-US"/>
-        </w:rPr>
-        <w:drawing>
-          <wp:anchor distT="0" distB="0" distL="114300" distR="114300" simplePos="0" relativeHeight="251716608" behindDoc="0" locked="0" layoutInCell="1" allowOverlap="1" wp14:anchorId="58BA9682" wp14:editId="7878E230">
-            <wp:simplePos x="0" y="0"/>
-            <wp:positionH relativeFrom="column">
-              <wp:posOffset>1209675</wp:posOffset>
-            </wp:positionH>
-            <wp:positionV relativeFrom="paragraph">
-              <wp:posOffset>198755</wp:posOffset>
-            </wp:positionV>
-            <wp:extent cx="4086225" cy="1571625"/>
-            <wp:effectExtent l="19050" t="19050" r="28575" b="28575"/>
-            <wp:wrapSquare wrapText="bothSides"/>
-            <wp:docPr id="943375418" name="Picture 12"/>
-            <wp:cNvGraphicFramePr>
-              <a:graphicFrameLocks xmlns:a="http://schemas.openxmlformats.org/drawingml/2006/main" noChangeAspect="1"/>
-            </wp:cNvGraphicFramePr>
-            <a:graphic xmlns:a="http://schemas.openxmlformats.org/drawingml/2006/main">
-              <a:graphicData uri="http://schemas.openxmlformats.org/drawingml/2006/picture">
-                <pic:pic xmlns:pic="http://schemas.openxmlformats.org/drawingml/2006/picture">
-                  <pic:nvPicPr>
-                    <pic:cNvPr id="0" name="Picture 1"/>
-                    <pic:cNvPicPr>
-                      <a:picLocks noChangeAspect="1" noChangeArrowheads="1"/>
-                    </pic:cNvPicPr>
-                  </pic:nvPicPr>
-                  <pic:blipFill>
-                    <a:blip r:embed="rId16">
-                      <a:extLst>
-                        <a:ext uri="{28A0092B-C50C-407E-A947-70E740481C1C}">
-                          <a14:useLocalDpi xmlns:a14="http://schemas.microsoft.com/office/drawing/2010/main" val="0"/>
-                        </a:ext>
-                      </a:extLst>
-                    </a:blip>
-                    <a:srcRect/>
-                    <a:stretch>
-                      <a:fillRect/>
-                    </a:stretch>
-                  </pic:blipFill>
-                  <pic:spPr bwMode="auto">
-                    <a:xfrm>
-                      <a:off x="0" y="0"/>
-                      <a:ext cx="4086225" cy="1571625"/>
-                    </a:xfrm>
-                    <a:prstGeom prst="rect">
-                      <a:avLst/>
-                    </a:prstGeom>
-                    <a:noFill/>
-                    <a:ln>
-                      <a:solidFill>
-                        <a:schemeClr val="tx1"/>
-                      </a:solidFill>
-                    </a:ln>
-                  </pic:spPr>
-                </pic:pic>
-              </a:graphicData>
-            </a:graphic>
-            <wp14:sizeRelH relativeFrom="page">
-              <wp14:pctWidth>0</wp14:pctWidth>
-            </wp14:sizeRelH>
-            <wp14:sizeRelV relativeFrom="page">
-              <wp14:pctHeight>0</wp14:pctHeight>
-            </wp14:sizeRelV>
-          </wp:anchor>
-        </w:drawing>
-      </w:r>
-    </w:p>
-    <w:p>
-      <w:pPr>
-        <w:rPr>
-          <w:rFonts w:ascii="Bahnschrift SemiBold" w:hAnsi="Bahnschrift SemiBold"/>
-          <w:szCs w:val="22"/>
-          <w:lang w:val="en-US"/>
-        </w:rPr>
-      </w:pPr>
-    </w:p>
-    <w:p>
-      <w:pPr>
-        <w:rPr>
-          <w:rFonts w:ascii="Bahnschrift SemiBold" w:hAnsi="Bahnschrift SemiBold"/>
-          <w:szCs w:val="22"/>
-          <w:lang w:val="en-US"/>
-        </w:rPr>
-      </w:pPr>
-    </w:p>
-    <w:p>
-      <w:pPr>
-        <w:rPr>
-          <w:rFonts w:ascii="Bahnschrift SemiBold" w:hAnsi="Bahnschrift SemiBold"/>
-          <w:szCs w:val="22"/>
-          <w:lang w:val="en-US"/>
-        </w:rPr>
-      </w:pPr>
-    </w:p>
-    <w:p>
-      <w:pPr>
-        <w:rPr>
-          <w:rFonts w:ascii="Bahnschrift SemiBold" w:hAnsi="Bahnschrift SemiBold"/>
-          <w:szCs w:val="22"/>
-          <w:lang w:val="en-US"/>
-        </w:rPr>
-      </w:pPr>
-    </w:p>
-    <w:p>
-      <w:pPr>
-        <w:rPr>
-          <w:rFonts w:ascii="Bahnschrift SemiBold" w:hAnsi="Bahnschrift SemiBold"/>
-          <w:szCs w:val="22"/>
-          <w:lang w:val="en-US"/>
-        </w:rPr>
-      </w:pPr>
-    </w:p>
-    <w:p>
-      <w:pPr>
-        <w:rPr>
-          <w:rFonts w:ascii="Bahnschrift SemiBold" w:hAnsi="Bahnschrift SemiBold"/>
-          <w:szCs w:val="22"/>
-          <w:lang w:val="en-US"/>
-        </w:rPr>
-      </w:pPr>
     </w:p>
     <w:p>
       <w:pPr>
@@ -2869,25 +1688,15 @@
           <w:szCs w:val="22"/>
           <w:lang w:val="en-US"/>
         </w:rPr>
-        <w:t xml:space="preserve">same VLAN PC’s but in different VLAN </w:t>
-      </w:r>
-      <w:proofErr w:type="gramStart"/>
-      <w:r>
-        <w:rPr>
-          <w:rFonts w:ascii="Bahnschrift SemiBold" w:hAnsi="Bahnschrift SemiBold"/>
-          <w:szCs w:val="22"/>
-          <w:lang w:val="en-US"/>
-        </w:rPr>
-        <w:t>PC’s</w:t>
-      </w:r>
-      <w:proofErr w:type="gramEnd"/>
-      <w:r>
-        <w:rPr>
-          <w:rFonts w:ascii="Bahnschrift SemiBold" w:hAnsi="Bahnschrift SemiBold"/>
-          <w:szCs w:val="22"/>
-          <w:lang w:val="en-US"/>
-        </w:rPr>
-        <w:t xml:space="preserve"> are not so VLAN configuration is successful</w:t>
+        <w:t xml:space="preserve">one topologies PC to other topologies PC, so </w:t>
+      </w:r>
+      <w:r>
+        <w:rPr>
+          <w:rFonts w:ascii="Bahnschrift SemiBold" w:hAnsi="Bahnschrift SemiBold"/>
+          <w:szCs w:val="22"/>
+          <w:lang w:val="en-US"/>
+        </w:rPr>
+        <w:t>configuration is successful</w:t>
       </w:r>
       <w:r>
         <w:rPr>
@@ -2920,7 +1729,7 @@
     <mc:AlternateContent>
       <mc:Choice Requires="v">
         <w:pict>
-          <v:shapetype w14:anchorId="58B693C5" id="_x0000_t75" coordsize="21600,21600" o:spt="75" o:preferrelative="t" path="m@4@5l@4@11@9@11@9@5xe" filled="f" stroked="f">
+          <v:shapetype w14:anchorId="79A481E8" id="_x0000_t75" coordsize="21600,21600" o:spt="75" o:preferrelative="t" path="m@4@5l@4@11@9@11@9@5xe" filled="f" stroked="f">
             <v:stroke joinstyle="miter"/>
             <v:formulas>
               <v:f eqn="if lineDrawn pixelLineWidth 0"/>
@@ -2946,10 +1755,10 @@
       </mc:Choice>
       <mc:Fallback>
         <w:drawing>
-          <wp:inline distT="0" distB="0" distL="0" distR="0" wp14:anchorId="2153F795" wp14:editId="2D4DC0BC">
+          <wp:inline distT="0" distB="0" distL="0" distR="0" wp14:anchorId="3C39B749" wp14:editId="0D393148">
             <wp:extent cx="142875" cy="142875"/>
             <wp:effectExtent l="0" t="0" r="9525" b="9525"/>
-            <wp:docPr id="278839663" name="Picture 2" descr="C:\Users\user\AppData\Local\Temp\msoF43B.tmp"/>
+            <wp:docPr id="1441929492" name="Picture 2" descr="C:\Users\user\AppData\Local\Temp\msoF43B.tmp"/>
             <wp:cNvGraphicFramePr>
               <a:graphicFrameLocks xmlns:a="http://schemas.openxmlformats.org/drawingml/2006/main" noChangeAspect="1"/>
             </wp:cNvGraphicFramePr>

</xml_diff>